<commit_message>
Upload Completed Test Plan
</commit_message>
<xml_diff>
--- a/10. Test Plan/Test Plan.docx
+++ b/10. Test Plan/Test Plan.docx
@@ -351,21 +351,7 @@
         <w:rPr>
           <w14:numSpacing w14:val="tabular"/>
         </w:rPr>
-        <w:t xml:space="preserve">: Attempt to play a card that is </w:t>
-      </w:r>
-      <w:proofErr w:type="gramStart"/>
-      <w:r>
-        <w:rPr>
-          <w14:numSpacing w14:val="tabular"/>
-        </w:rPr>
-        <w:t>off-suit</w:t>
-      </w:r>
-      <w:proofErr w:type="gramEnd"/>
-      <w:r>
-        <w:rPr>
-          <w14:numSpacing w14:val="tabular"/>
-        </w:rPr>
-        <w:t xml:space="preserve"> of the card that was led.</w:t>
+        <w:t>: Attempt to play a card that is off-suit of the card that was led.</w:t>
       </w:r>
     </w:p>
     <w:p>
@@ -695,14 +681,9 @@
       <w:pPr>
         <w:numPr>
           <w:ilvl w:val="0"/>
-          <w:numId w:val="10"/>
-        </w:numPr>
-        <w:tabs>
-          <w:tab w:val="clear" w:pos="720"/>
-          <w:tab w:val="num" w:pos="360"/>
-        </w:tabs>
-        <w:spacing w:after="0"/>
-        <w:ind w:left="360"/>
+          <w:numId w:val="20"/>
+        </w:numPr>
+        <w:spacing w:after="0"/>
         <w:rPr>
           <w:b/>
           <w:bCs/>
@@ -722,14 +703,9 @@
       <w:pPr>
         <w:numPr>
           <w:ilvl w:val="0"/>
-          <w:numId w:val="10"/>
-        </w:numPr>
-        <w:tabs>
-          <w:tab w:val="clear" w:pos="720"/>
-          <w:tab w:val="num" w:pos="360"/>
-        </w:tabs>
-        <w:spacing w:after="0"/>
-        <w:ind w:left="360"/>
+          <w:numId w:val="20"/>
+        </w:numPr>
+        <w:spacing w:after="0"/>
         <w:rPr>
           <w:b/>
           <w:bCs/>
@@ -747,14 +723,9 @@
       <w:pPr>
         <w:numPr>
           <w:ilvl w:val="0"/>
-          <w:numId w:val="10"/>
-        </w:numPr>
-        <w:tabs>
-          <w:tab w:val="clear" w:pos="720"/>
-          <w:tab w:val="num" w:pos="360"/>
-        </w:tabs>
-        <w:spacing w:after="0"/>
-        <w:ind w:left="360"/>
+          <w:numId w:val="20"/>
+        </w:numPr>
+        <w:spacing w:after="0"/>
         <w:rPr>
           <w:b/>
           <w:bCs/>
@@ -772,33 +743,20 @@
       <w:pPr>
         <w:numPr>
           <w:ilvl w:val="0"/>
-          <w:numId w:val="10"/>
-        </w:numPr>
-        <w:tabs>
-          <w:tab w:val="clear" w:pos="720"/>
-          <w:tab w:val="num" w:pos="360"/>
-        </w:tabs>
-        <w:spacing w:after="0"/>
-        <w:ind w:left="360"/>
+          <w:numId w:val="20"/>
+        </w:numPr>
+        <w:spacing w:after="0"/>
         <w:rPr>
           <w:b/>
           <w:bCs/>
           <w14:numSpacing w14:val="tabular"/>
         </w:rPr>
       </w:pPr>
-      <w:proofErr w:type="gramStart"/>
-      <w:r>
-        <w:rPr>
-          <w14:numSpacing w14:val="tabular"/>
-        </w:rPr>
-        <w:t>Inputs</w:t>
-      </w:r>
-      <w:proofErr w:type="gramEnd"/>
-      <w:r>
-        <w:rPr>
-          <w14:numSpacing w14:val="tabular"/>
-        </w:rPr>
-        <w:t xml:space="preserve">: </w:t>
+      <w:r>
+        <w:rPr>
+          <w14:numSpacing w14:val="tabular"/>
+        </w:rPr>
+        <w:t xml:space="preserve">Inputs: </w:t>
       </w:r>
       <w:r>
         <w:rPr>
@@ -811,14 +769,9 @@
       <w:pPr>
         <w:numPr>
           <w:ilvl w:val="0"/>
-          <w:numId w:val="10"/>
-        </w:numPr>
-        <w:tabs>
-          <w:tab w:val="clear" w:pos="720"/>
-          <w:tab w:val="num" w:pos="360"/>
-        </w:tabs>
-        <w:spacing w:after="0"/>
-        <w:ind w:left="360"/>
+          <w:numId w:val="20"/>
+        </w:numPr>
+        <w:spacing w:after="0"/>
         <w:rPr>
           <w:b/>
           <w:bCs/>
@@ -836,14 +789,9 @@
       <w:pPr>
         <w:numPr>
           <w:ilvl w:val="0"/>
-          <w:numId w:val="10"/>
-        </w:numPr>
-        <w:tabs>
-          <w:tab w:val="clear" w:pos="720"/>
-          <w:tab w:val="num" w:pos="360"/>
-        </w:tabs>
-        <w:spacing w:after="0"/>
-        <w:ind w:left="360"/>
+          <w:numId w:val="20"/>
+        </w:numPr>
+        <w:spacing w:after="0"/>
         <w:rPr>
           <w:b/>
           <w:bCs/>
@@ -861,14 +809,9 @@
       <w:pPr>
         <w:numPr>
           <w:ilvl w:val="0"/>
-          <w:numId w:val="10"/>
-        </w:numPr>
-        <w:tabs>
-          <w:tab w:val="clear" w:pos="720"/>
-          <w:tab w:val="num" w:pos="360"/>
-        </w:tabs>
-        <w:spacing w:after="0"/>
-        <w:ind w:left="360"/>
+          <w:numId w:val="20"/>
+        </w:numPr>
+        <w:spacing w:after="0"/>
         <w:rPr>
           <w:b/>
           <w:bCs/>
@@ -886,14 +829,9 @@
       <w:pPr>
         <w:numPr>
           <w:ilvl w:val="0"/>
-          <w:numId w:val="10"/>
-        </w:numPr>
-        <w:tabs>
-          <w:tab w:val="clear" w:pos="720"/>
-          <w:tab w:val="num" w:pos="360"/>
-        </w:tabs>
-        <w:spacing w:after="0"/>
-        <w:ind w:left="360"/>
+          <w:numId w:val="20"/>
+        </w:numPr>
+        <w:spacing w:after="0"/>
         <w:rPr>
           <w:b/>
           <w:bCs/>
@@ -911,14 +849,9 @@
       <w:pPr>
         <w:numPr>
           <w:ilvl w:val="0"/>
-          <w:numId w:val="10"/>
-        </w:numPr>
-        <w:tabs>
-          <w:tab w:val="clear" w:pos="720"/>
-          <w:tab w:val="num" w:pos="360"/>
-        </w:tabs>
-        <w:spacing w:after="0"/>
-        <w:ind w:left="360"/>
+          <w:numId w:val="20"/>
+        </w:numPr>
+        <w:spacing w:after="0"/>
         <w:rPr>
           <w:b/>
           <w:bCs/>
@@ -979,7 +912,19 @@
         <w:rPr>
           <w14:numSpacing w14:val="tabular"/>
         </w:rPr>
-        <w:t>Ensure buttons trigger the correct actions.</w:t>
+        <w:t>Ensure buttons trigger the correct actions</w:t>
+      </w:r>
+      <w:r>
+        <w:rPr>
+          <w14:numSpacing w14:val="tabular"/>
+        </w:rPr>
+        <w:t xml:space="preserve"> during gameplay</w:t>
+      </w:r>
+      <w:r>
+        <w:rPr>
+          <w14:numSpacing w14:val="tabular"/>
+        </w:rPr>
+        <w:t>.</w:t>
       </w:r>
     </w:p>
     <w:p>
@@ -1120,18 +1065,23 @@
     </w:p>
     <w:p>
       <w:pPr>
-        <w:spacing w:after="0"/>
+        <w:pStyle w:val="ListParagraph"/>
+        <w:numPr>
+          <w:ilvl w:val="0"/>
+          <w:numId w:val="21"/>
+        </w:numPr>
+        <w:spacing w:after="0"/>
+        <w:rPr>
+          <w14:numSpacing w14:val="tabular"/>
+        </w:rPr>
+      </w:pPr>
+      <w:r>
         <w:rPr>
           <w:b/>
           <w:bCs/>
           <w14:numSpacing w14:val="tabular"/>
         </w:rPr>
-      </w:pPr>
-      <w:r>
-        <w:rPr>
-          <w14:numSpacing w14:val="tabular"/>
-        </w:rPr>
-        <w:t xml:space="preserve">BT1.1 </w:t>
+        <w:t>Admin</w:t>
       </w:r>
       <w:r>
         <w:rPr>
@@ -1139,125 +1089,184 @@
           <w:bCs/>
           <w14:numSpacing w14:val="tabular"/>
         </w:rPr>
-        <w:t>Bot Test 1</w:t>
-      </w:r>
-    </w:p>
-    <w:p>
-      <w:pPr>
-        <w:spacing w:after="0"/>
-        <w:rPr>
-          <w14:numSpacing w14:val="tabular"/>
-        </w:rPr>
-      </w:pPr>
-      <w:r>
-        <w:rPr>
-          <w14:numSpacing w14:val="tabular"/>
-        </w:rPr>
-        <w:t>BT1.2 Ensure bots are making correct decisions</w:t>
-      </w:r>
-    </w:p>
-    <w:p>
-      <w:pPr>
-        <w:spacing w:after="0"/>
-        <w:rPr>
-          <w14:numSpacing w14:val="tabular"/>
-        </w:rPr>
-      </w:pPr>
-      <w:r>
-        <w:rPr>
-          <w14:numSpacing w14:val="tabular"/>
-        </w:rPr>
-        <w:t>BT1.3 Verify that, given the game state, the bots are determining the most effective play in calling trump and in playing each trick.</w:t>
-      </w:r>
-    </w:p>
-    <w:p>
-      <w:pPr>
-        <w:spacing w:after="0"/>
-        <w:rPr>
-          <w14:numSpacing w14:val="tabular"/>
-        </w:rPr>
-      </w:pPr>
-      <w:r>
-        <w:rPr>
-          <w14:numSpacing w14:val="tabular"/>
-        </w:rPr>
-        <w:t>BT1.4 Inputs: Play a complete game</w:t>
-      </w:r>
-    </w:p>
-    <w:p>
-      <w:pPr>
-        <w:spacing w:after="0"/>
-        <w:rPr>
-          <w14:numSpacing w14:val="tabular"/>
-        </w:rPr>
-      </w:pPr>
-      <w:r>
-        <w:rPr>
-          <w14:numSpacing w14:val="tabular"/>
-        </w:rPr>
-        <w:t>BT1.5 Outputs: Bots make the optimal move</w:t>
-      </w:r>
-    </w:p>
-    <w:p>
-      <w:pPr>
-        <w:spacing w:after="0"/>
-        <w:rPr>
-          <w14:numSpacing w14:val="tabular"/>
-        </w:rPr>
-      </w:pPr>
-      <w:r>
-        <w:rPr>
-          <w14:numSpacing w14:val="tabular"/>
-        </w:rPr>
-        <w:t>BT1.6 Normal</w:t>
-      </w:r>
-    </w:p>
-    <w:p>
-      <w:pPr>
-        <w:spacing w:after="0"/>
-        <w:rPr>
-          <w14:numSpacing w14:val="tabular"/>
-        </w:rPr>
-      </w:pPr>
-      <w:r>
-        <w:rPr>
-          <w14:numSpacing w14:val="tabular"/>
-        </w:rPr>
-        <w:t>BT1.7 Whitebox</w:t>
-      </w:r>
-    </w:p>
-    <w:p>
-      <w:pPr>
-        <w:spacing w:after="0"/>
-        <w:rPr>
-          <w14:numSpacing w14:val="tabular"/>
-        </w:rPr>
-      </w:pPr>
-      <w:r>
-        <w:rPr>
-          <w14:numSpacing w14:val="tabular"/>
-        </w:rPr>
-        <w:t>BT1.8 Functional</w:t>
-      </w:r>
-    </w:p>
-    <w:p>
-      <w:pPr>
-        <w:spacing w:after="0"/>
-        <w:rPr>
-          <w14:numSpacing w14:val="tabular"/>
-        </w:rPr>
-      </w:pPr>
-      <w:r>
-        <w:rPr>
-          <w14:numSpacing w14:val="tabular"/>
-        </w:rPr>
-        <w:t>BT1.9 Integration</w:t>
-      </w:r>
-    </w:p>
-    <w:p>
-      <w:pPr>
-        <w:spacing w:after="0"/>
-      </w:pPr>
+        <w:t xml:space="preserve"> Test 1</w:t>
+      </w:r>
+    </w:p>
+    <w:p>
+      <w:pPr>
+        <w:pStyle w:val="ListParagraph"/>
+        <w:numPr>
+          <w:ilvl w:val="0"/>
+          <w:numId w:val="21"/>
+        </w:numPr>
+        <w:spacing w:after="0"/>
+        <w:rPr>
+          <w14:numSpacing w14:val="tabular"/>
+        </w:rPr>
+      </w:pPr>
+      <w:r>
+        <w:rPr>
+          <w14:numSpacing w14:val="tabular"/>
+        </w:rPr>
+        <w:t>Ensure authorized users can access admin features and information</w:t>
+      </w:r>
+    </w:p>
+    <w:p>
+      <w:pPr>
+        <w:pStyle w:val="ListParagraph"/>
+        <w:numPr>
+          <w:ilvl w:val="0"/>
+          <w:numId w:val="21"/>
+        </w:numPr>
+        <w:spacing w:after="0"/>
+        <w:rPr>
+          <w14:numSpacing w14:val="tabular"/>
+        </w:rPr>
+      </w:pPr>
+      <w:r>
+        <w:rPr>
+          <w14:numSpacing w14:val="tabular"/>
+        </w:rPr>
+        <w:t>Verify authentication enforces valid login credentials</w:t>
+      </w:r>
+    </w:p>
+    <w:p>
+      <w:pPr>
+        <w:pStyle w:val="ListParagraph"/>
+        <w:numPr>
+          <w:ilvl w:val="0"/>
+          <w:numId w:val="21"/>
+        </w:numPr>
+        <w:spacing w:after="0"/>
+        <w:rPr>
+          <w14:numSpacing w14:val="tabular"/>
+        </w:rPr>
+      </w:pPr>
+      <w:r>
+        <w:rPr>
+          <w14:numSpacing w14:val="tabular"/>
+        </w:rPr>
+        <w:t xml:space="preserve">Inputs: </w:t>
+      </w:r>
+      <w:r>
+        <w:rPr>
+          <w14:numSpacing w14:val="tabular"/>
+        </w:rPr>
+        <w:t>Input correct and incorrect login information</w:t>
+      </w:r>
+    </w:p>
+    <w:p>
+      <w:pPr>
+        <w:pStyle w:val="ListParagraph"/>
+        <w:numPr>
+          <w:ilvl w:val="0"/>
+          <w:numId w:val="21"/>
+        </w:numPr>
+        <w:spacing w:after="0"/>
+        <w:rPr>
+          <w14:numSpacing w14:val="tabular"/>
+        </w:rPr>
+      </w:pPr>
+      <w:r>
+        <w:rPr>
+          <w14:numSpacing w14:val="tabular"/>
+        </w:rPr>
+        <w:t xml:space="preserve">Outputs: </w:t>
+      </w:r>
+      <w:r>
+        <w:rPr>
+          <w14:numSpacing w14:val="tabular"/>
+        </w:rPr>
+        <w:t>Access is granted for correct login credentials and denied for incorrect login credentials</w:t>
+      </w:r>
+    </w:p>
+    <w:p>
+      <w:pPr>
+        <w:pStyle w:val="ListParagraph"/>
+        <w:numPr>
+          <w:ilvl w:val="0"/>
+          <w:numId w:val="21"/>
+        </w:numPr>
+        <w:spacing w:after="0"/>
+        <w:rPr>
+          <w14:numSpacing w14:val="tabular"/>
+        </w:rPr>
+      </w:pPr>
+      <w:r>
+        <w:rPr>
+          <w14:numSpacing w14:val="tabular"/>
+        </w:rPr>
+        <w:t>Normal</w:t>
+      </w:r>
+      <w:r>
+        <w:rPr>
+          <w14:numSpacing w14:val="tabular"/>
+        </w:rPr>
+        <w:t>/</w:t>
+      </w:r>
+      <w:r>
+        <w:rPr>
+          <w14:numSpacing w14:val="tabular"/>
+        </w:rPr>
+        <w:t>Abnormal</w:t>
+      </w:r>
+    </w:p>
+    <w:p>
+      <w:pPr>
+        <w:pStyle w:val="ListParagraph"/>
+        <w:numPr>
+          <w:ilvl w:val="0"/>
+          <w:numId w:val="21"/>
+        </w:numPr>
+        <w:spacing w:after="0"/>
+        <w:rPr>
+          <w14:numSpacing w14:val="tabular"/>
+        </w:rPr>
+      </w:pPr>
+      <w:r>
+        <w:rPr>
+          <w14:numSpacing w14:val="tabular"/>
+        </w:rPr>
+        <w:t>Blackbox</w:t>
+      </w:r>
+    </w:p>
+    <w:p>
+      <w:pPr>
+        <w:pStyle w:val="ListParagraph"/>
+        <w:numPr>
+          <w:ilvl w:val="0"/>
+          <w:numId w:val="21"/>
+        </w:numPr>
+        <w:spacing w:after="0"/>
+        <w:rPr>
+          <w14:numSpacing w14:val="tabular"/>
+        </w:rPr>
+      </w:pPr>
+      <w:r>
+        <w:rPr>
+          <w14:numSpacing w14:val="tabular"/>
+        </w:rPr>
+        <w:t>Functional</w:t>
+      </w:r>
+    </w:p>
+    <w:p>
+      <w:pPr>
+        <w:pStyle w:val="ListParagraph"/>
+        <w:numPr>
+          <w:ilvl w:val="0"/>
+          <w:numId w:val="21"/>
+        </w:numPr>
+        <w:spacing w:after="0"/>
+        <w:rPr>
+          <w14:numSpacing w14:val="tabular"/>
+        </w:rPr>
+      </w:pPr>
+      <w:r>
+        <w:rPr>
+          <w14:numSpacing w14:val="tabular"/>
+        </w:rPr>
+        <w:t>Unit</w:t>
+      </w:r>
     </w:p>
     <w:p>
       <w:pPr>
@@ -1265,118 +1274,328 @@
         <w:rPr>
           <w:b/>
           <w:bCs/>
-        </w:rPr>
-      </w:pPr>
-      <w:r>
-        <w:t>DT1.1</w:t>
-      </w:r>
-      <w:r>
+          <w14:numSpacing w14:val="tabular"/>
+        </w:rPr>
+      </w:pPr>
+    </w:p>
+    <w:p>
+      <w:pPr>
+        <w:pStyle w:val="ListParagraph"/>
+        <w:numPr>
+          <w:ilvl w:val="0"/>
+          <w:numId w:val="23"/>
+        </w:numPr>
+        <w:spacing w:after="0"/>
         <w:rPr>
           <w:b/>
           <w:bCs/>
-        </w:rPr>
-        <w:t xml:space="preserve"> </w:t>
-      </w:r>
+          <w14:numSpacing w14:val="tabular"/>
+        </w:rPr>
+      </w:pPr>
       <w:r>
         <w:rPr>
           <w:b/>
           <w:bCs/>
-        </w:rPr>
-        <w:t>Data Test 1</w:t>
-      </w:r>
-    </w:p>
-    <w:p>
-      <w:pPr>
-        <w:spacing w:after="0"/>
-      </w:pPr>
-      <w:r>
-        <w:t>DT1.2 Ensure player stats are saved correctly</w:t>
-      </w:r>
-    </w:p>
-    <w:p>
-      <w:pPr>
-        <w:spacing w:after="0"/>
-      </w:pPr>
-      <w:r>
-        <w:t>DT1.3 Verify that after each game, any stats are correctly logged for the player</w:t>
-      </w:r>
-    </w:p>
-    <w:p>
-      <w:pPr>
-        <w:spacing w:after="0"/>
-      </w:pPr>
-      <w:r>
-        <w:t>DT1.4 Inputs: Play a complete game and check data</w:t>
-      </w:r>
-    </w:p>
-    <w:p>
-      <w:pPr>
-        <w:spacing w:after="0"/>
-      </w:pPr>
-      <w:r>
-        <w:t>DT1.5 Outputs: Stats are correctly displayed</w:t>
-      </w:r>
-    </w:p>
-    <w:p>
-      <w:pPr>
-        <w:spacing w:after="0"/>
-      </w:pPr>
-      <w:r>
-        <w:t>DT1.6 Normal</w:t>
-      </w:r>
-    </w:p>
-    <w:p>
-      <w:pPr>
-        <w:spacing w:after="0"/>
-      </w:pPr>
-      <w:r>
-        <w:t>DT1.7 Blackbox</w:t>
-      </w:r>
-    </w:p>
-    <w:p>
-      <w:pPr>
-        <w:spacing w:after="0"/>
-      </w:pPr>
-      <w:r>
+          <w14:numSpacing w14:val="tabular"/>
+        </w:rPr>
+        <w:t>Bot Test 1</w:t>
+      </w:r>
+    </w:p>
+    <w:p>
+      <w:pPr>
+        <w:pStyle w:val="ListParagraph"/>
+        <w:numPr>
+          <w:ilvl w:val="0"/>
+          <w:numId w:val="23"/>
+        </w:numPr>
+        <w:spacing w:after="0"/>
+        <w:rPr>
+          <w14:numSpacing w14:val="tabular"/>
+        </w:rPr>
+      </w:pPr>
+      <w:r>
+        <w:rPr>
+          <w14:numSpacing w14:val="tabular"/>
+        </w:rPr>
+        <w:t>Ensure bots are making correct decisions</w:t>
+      </w:r>
+    </w:p>
+    <w:p>
+      <w:pPr>
+        <w:pStyle w:val="ListParagraph"/>
+        <w:numPr>
+          <w:ilvl w:val="0"/>
+          <w:numId w:val="23"/>
+        </w:numPr>
+        <w:spacing w:after="0"/>
+        <w:rPr>
+          <w14:numSpacing w14:val="tabular"/>
+        </w:rPr>
+      </w:pPr>
+      <w:r>
+        <w:rPr>
+          <w14:numSpacing w14:val="tabular"/>
+        </w:rPr>
+        <w:t>Verify that, given the game state, the bots are determining the most effective play in calling trump and in playing each trick.</w:t>
+      </w:r>
+    </w:p>
+    <w:p>
+      <w:pPr>
+        <w:pStyle w:val="ListParagraph"/>
+        <w:numPr>
+          <w:ilvl w:val="0"/>
+          <w:numId w:val="23"/>
+        </w:numPr>
+        <w:spacing w:after="0"/>
+        <w:rPr>
+          <w14:numSpacing w14:val="tabular"/>
+        </w:rPr>
+      </w:pPr>
+      <w:r>
+        <w:rPr>
+          <w14:numSpacing w14:val="tabular"/>
+        </w:rPr>
+        <w:t>Inputs: Play a complete game</w:t>
+      </w:r>
+    </w:p>
+    <w:p>
+      <w:pPr>
+        <w:pStyle w:val="ListParagraph"/>
+        <w:numPr>
+          <w:ilvl w:val="0"/>
+          <w:numId w:val="23"/>
+        </w:numPr>
+        <w:spacing w:after="0"/>
+        <w:rPr>
+          <w14:numSpacing w14:val="tabular"/>
+        </w:rPr>
+      </w:pPr>
+      <w:r>
+        <w:rPr>
+          <w14:numSpacing w14:val="tabular"/>
+        </w:rPr>
+        <w:t>Outputs: Bots make the optimal move</w:t>
+      </w:r>
+    </w:p>
+    <w:p>
+      <w:pPr>
+        <w:pStyle w:val="ListParagraph"/>
+        <w:numPr>
+          <w:ilvl w:val="0"/>
+          <w:numId w:val="23"/>
+        </w:numPr>
+        <w:spacing w:after="0"/>
+        <w:rPr>
+          <w14:numSpacing w14:val="tabular"/>
+        </w:rPr>
+      </w:pPr>
+      <w:r>
+        <w:rPr>
+          <w14:numSpacing w14:val="tabular"/>
+        </w:rPr>
+        <w:t>Normal</w:t>
+      </w:r>
+    </w:p>
+    <w:p>
+      <w:pPr>
+        <w:pStyle w:val="ListParagraph"/>
+        <w:numPr>
+          <w:ilvl w:val="0"/>
+          <w:numId w:val="23"/>
+        </w:numPr>
+        <w:spacing w:after="0"/>
+        <w:rPr>
+          <w14:numSpacing w14:val="tabular"/>
+        </w:rPr>
+      </w:pPr>
+      <w:r>
+        <w:rPr>
+          <w14:numSpacing w14:val="tabular"/>
+        </w:rPr>
         <w:lastRenderedPageBreak/>
-        <w:t>DT1.8 Functional</w:t>
-      </w:r>
-    </w:p>
-    <w:p>
-      <w:pPr>
-        <w:spacing w:after="0"/>
-      </w:pPr>
-      <w:r>
-        <w:t>DT1.9 Integration</w:t>
-      </w:r>
-    </w:p>
-    <w:p>
-      <w:pPr>
-        <w:spacing w:after="0"/>
-      </w:pPr>
-    </w:p>
-    <w:p>
-      <w:r>
-        <w:br w:type="page"/>
-      </w:r>
-    </w:p>
-    <w:p>
-      <w:pPr>
+        <w:t>Whitebox</w:t>
+      </w:r>
+    </w:p>
+    <w:p>
+      <w:pPr>
+        <w:pStyle w:val="ListParagraph"/>
+        <w:numPr>
+          <w:ilvl w:val="0"/>
+          <w:numId w:val="23"/>
+        </w:numPr>
+        <w:spacing w:after="0"/>
+        <w:rPr>
+          <w14:numSpacing w14:val="tabular"/>
+        </w:rPr>
+      </w:pPr>
+      <w:r>
+        <w:rPr>
+          <w14:numSpacing w14:val="tabular"/>
+        </w:rPr>
+        <w:t>Functional</w:t>
+      </w:r>
+    </w:p>
+    <w:p>
+      <w:pPr>
+        <w:pStyle w:val="ListParagraph"/>
+        <w:numPr>
+          <w:ilvl w:val="0"/>
+          <w:numId w:val="23"/>
+        </w:numPr>
+        <w:spacing w:after="0"/>
+        <w:rPr>
+          <w14:numSpacing w14:val="tabular"/>
+        </w:rPr>
+      </w:pPr>
+      <w:r>
+        <w:rPr>
+          <w14:numSpacing w14:val="tabular"/>
+        </w:rPr>
+        <w:t>Integration</w:t>
+      </w:r>
+    </w:p>
+    <w:p>
+      <w:pPr>
+        <w:spacing w:after="0"/>
+      </w:pPr>
+    </w:p>
+    <w:p>
+      <w:pPr>
+        <w:pStyle w:val="ListParagraph"/>
+        <w:numPr>
+          <w:ilvl w:val="0"/>
+          <w:numId w:val="24"/>
+        </w:numPr>
         <w:spacing w:after="0"/>
         <w:rPr>
           <w:b/>
           <w:bCs/>
         </w:rPr>
       </w:pPr>
-    </w:p>
-    <w:p>
-      <w:pPr>
-        <w:spacing w:after="0"/>
+      <w:r>
         <w:rPr>
           <w:b/>
           <w:bCs/>
         </w:rPr>
-      </w:pPr>
+        <w:t>Data Test 1</w:t>
+      </w:r>
+    </w:p>
+    <w:p>
+      <w:pPr>
+        <w:pStyle w:val="ListParagraph"/>
+        <w:numPr>
+          <w:ilvl w:val="0"/>
+          <w:numId w:val="24"/>
+        </w:numPr>
+        <w:spacing w:after="0"/>
+      </w:pPr>
+      <w:r>
+        <w:t>Ensure player stats are saved correctly</w:t>
+      </w:r>
+    </w:p>
+    <w:p>
+      <w:pPr>
+        <w:pStyle w:val="ListParagraph"/>
+        <w:numPr>
+          <w:ilvl w:val="0"/>
+          <w:numId w:val="24"/>
+        </w:numPr>
+        <w:spacing w:after="0"/>
+      </w:pPr>
+      <w:r>
+        <w:t>Verify that after each game, any stats are correctly logged for the player</w:t>
+      </w:r>
+    </w:p>
+    <w:p>
+      <w:pPr>
+        <w:pStyle w:val="ListParagraph"/>
+        <w:numPr>
+          <w:ilvl w:val="0"/>
+          <w:numId w:val="24"/>
+        </w:numPr>
+        <w:spacing w:after="0"/>
+      </w:pPr>
+      <w:r>
+        <w:t>Inputs: Play a complete game and check data</w:t>
+      </w:r>
+      <w:r>
+        <w:t xml:space="preserve"> after individual moves</w:t>
+      </w:r>
+    </w:p>
+    <w:p>
+      <w:pPr>
+        <w:pStyle w:val="ListParagraph"/>
+        <w:numPr>
+          <w:ilvl w:val="0"/>
+          <w:numId w:val="24"/>
+        </w:numPr>
+        <w:spacing w:after="0"/>
+      </w:pPr>
+      <w:r>
+        <w:t>Outputs: Stats are correctly displayed</w:t>
+      </w:r>
+    </w:p>
+    <w:p>
+      <w:pPr>
+        <w:pStyle w:val="ListParagraph"/>
+        <w:numPr>
+          <w:ilvl w:val="0"/>
+          <w:numId w:val="24"/>
+        </w:numPr>
+        <w:spacing w:after="0"/>
+      </w:pPr>
+      <w:r>
+        <w:t>Normal</w:t>
+      </w:r>
+    </w:p>
+    <w:p>
+      <w:pPr>
+        <w:pStyle w:val="ListParagraph"/>
+        <w:numPr>
+          <w:ilvl w:val="0"/>
+          <w:numId w:val="24"/>
+        </w:numPr>
+        <w:spacing w:after="0"/>
+      </w:pPr>
+      <w:r>
+        <w:t>Blackbox</w:t>
+      </w:r>
+    </w:p>
+    <w:p>
+      <w:pPr>
+        <w:pStyle w:val="ListParagraph"/>
+        <w:numPr>
+          <w:ilvl w:val="0"/>
+          <w:numId w:val="24"/>
+        </w:numPr>
+        <w:spacing w:after="0"/>
+      </w:pPr>
+      <w:r>
+        <w:t>Functional</w:t>
+      </w:r>
+    </w:p>
+    <w:p>
+      <w:pPr>
+        <w:pStyle w:val="ListParagraph"/>
+        <w:numPr>
+          <w:ilvl w:val="0"/>
+          <w:numId w:val="24"/>
+        </w:numPr>
+        <w:spacing w:after="0"/>
+      </w:pPr>
+      <w:r>
+        <w:t>Integration</w:t>
+      </w:r>
+    </w:p>
+    <w:p>
+      <w:pPr>
+        <w:spacing w:after="0"/>
+      </w:pPr>
+    </w:p>
+    <w:p>
+      <w:r>
+        <w:br w:type="page"/>
+      </w:r>
     </w:p>
     <w:p>
       <w:pPr>
@@ -1389,12 +1608,31 @@
     </w:p>
     <w:p>
       <w:pPr>
-        <w:jc w:val="center"/>
+        <w:spacing w:after="0"/>
+        <w:rPr>
+          <w:b/>
+          <w:bCs/>
+        </w:rPr>
+      </w:pPr>
+    </w:p>
+    <w:p>
+      <w:pPr>
+        <w:spacing w:after="0"/>
+        <w:rPr>
+          <w:b/>
+          <w:bCs/>
+        </w:rPr>
+      </w:pPr>
+    </w:p>
+    <w:p>
+      <w:pPr>
+        <w:pStyle w:val="Heading2"/>
       </w:pPr>
       <w:r>
         <w:t>Test Case Matrix</w:t>
       </w:r>
     </w:p>
+    <w:p/>
     <w:tbl>
       <w:tblPr>
         <w:tblStyle w:val="TableGrid"/>
@@ -1821,6 +2059,73 @@
               <w:jc w:val="center"/>
             </w:pPr>
             <w:r>
+              <w:t>AT 1</w:t>
+            </w:r>
+          </w:p>
+        </w:tc>
+        <w:tc>
+          <w:tcPr>
+            <w:tcW w:w="1989" w:type="dxa"/>
+          </w:tcPr>
+          <w:p>
+            <w:pPr>
+              <w:jc w:val="center"/>
+            </w:pPr>
+            <w:r>
+              <w:t>Normal/Abnormal</w:t>
+            </w:r>
+          </w:p>
+        </w:tc>
+        <w:tc>
+          <w:tcPr>
+            <w:tcW w:w="2149" w:type="dxa"/>
+          </w:tcPr>
+          <w:p>
+            <w:pPr>
+              <w:jc w:val="center"/>
+            </w:pPr>
+            <w:r>
+              <w:t>Blackbox</w:t>
+            </w:r>
+          </w:p>
+        </w:tc>
+        <w:tc>
+          <w:tcPr>
+            <w:tcW w:w="2536" w:type="dxa"/>
+          </w:tcPr>
+          <w:p>
+            <w:pPr>
+              <w:jc w:val="center"/>
+            </w:pPr>
+            <w:r>
+              <w:t>Functional</w:t>
+            </w:r>
+          </w:p>
+        </w:tc>
+        <w:tc>
+          <w:tcPr>
+            <w:tcW w:w="1782" w:type="dxa"/>
+          </w:tcPr>
+          <w:p>
+            <w:pPr>
+              <w:jc w:val="center"/>
+            </w:pPr>
+            <w:r>
+              <w:t xml:space="preserve">Unit </w:t>
+            </w:r>
+          </w:p>
+        </w:tc>
+      </w:tr>
+      <w:tr>
+        <w:tc>
+          <w:tcPr>
+            <w:tcW w:w="1529" w:type="dxa"/>
+          </w:tcPr>
+          <w:p>
+            <w:pPr>
+              <w:jc w:val="center"/>
+            </w:pPr>
+            <w:r>
               <w:t>BT 1</w:t>
             </w:r>
           </w:p>
@@ -3038,361 +3343,13 @@
     </w:lvl>
   </w:abstractNum>
   <w:abstractNum w:abstractNumId="9" w15:restartNumberingAfterBreak="0">
-    <w:nsid w:val="44680577"/>
+    <w:nsid w:val="412A1ED4"/>
     <w:multiLevelType w:val="hybridMultilevel"/>
-    <w:tmpl w:val="9C527DDC"/>
-    <w:lvl w:ilvl="0" w:tplc="D89C7914">
-      <w:start w:val="317"/>
-      <w:numFmt w:val="bullet"/>
-      <w:lvlText w:val="-"/>
-      <w:lvlJc w:val="left"/>
-      <w:pPr>
-        <w:ind w:left="720" w:hanging="360"/>
-      </w:pPr>
-      <w:rPr>
-        <w:rFonts w:ascii="Calibri" w:eastAsiaTheme="minorHAnsi" w:hAnsi="Calibri" w:cs="Calibri" w:hint="default"/>
-      </w:rPr>
-    </w:lvl>
-    <w:lvl w:ilvl="1" w:tplc="04090003" w:tentative="1">
-      <w:start w:val="1"/>
-      <w:numFmt w:val="bullet"/>
-      <w:lvlText w:val="o"/>
-      <w:lvlJc w:val="left"/>
-      <w:pPr>
-        <w:ind w:left="1440" w:hanging="360"/>
-      </w:pPr>
-      <w:rPr>
-        <w:rFonts w:ascii="Courier New" w:hAnsi="Courier New" w:cs="Courier New" w:hint="default"/>
-      </w:rPr>
-    </w:lvl>
-    <w:lvl w:ilvl="2" w:tplc="04090005" w:tentative="1">
-      <w:start w:val="1"/>
-      <w:numFmt w:val="bullet"/>
-      <w:lvlText w:val=""/>
-      <w:lvlJc w:val="left"/>
-      <w:pPr>
-        <w:ind w:left="2160" w:hanging="360"/>
-      </w:pPr>
-      <w:rPr>
-        <w:rFonts w:ascii="Wingdings" w:hAnsi="Wingdings" w:hint="default"/>
-      </w:rPr>
-    </w:lvl>
-    <w:lvl w:ilvl="3" w:tplc="04090001" w:tentative="1">
-      <w:start w:val="1"/>
-      <w:numFmt w:val="bullet"/>
-      <w:lvlText w:val=""/>
-      <w:lvlJc w:val="left"/>
-      <w:pPr>
-        <w:ind w:left="2880" w:hanging="360"/>
-      </w:pPr>
-      <w:rPr>
-        <w:rFonts w:ascii="Symbol" w:hAnsi="Symbol" w:hint="default"/>
-      </w:rPr>
-    </w:lvl>
-    <w:lvl w:ilvl="4" w:tplc="04090003" w:tentative="1">
-      <w:start w:val="1"/>
-      <w:numFmt w:val="bullet"/>
-      <w:lvlText w:val="o"/>
-      <w:lvlJc w:val="left"/>
-      <w:pPr>
-        <w:ind w:left="3600" w:hanging="360"/>
-      </w:pPr>
-      <w:rPr>
-        <w:rFonts w:ascii="Courier New" w:hAnsi="Courier New" w:cs="Courier New" w:hint="default"/>
-      </w:rPr>
-    </w:lvl>
-    <w:lvl w:ilvl="5" w:tplc="04090005" w:tentative="1">
-      <w:start w:val="1"/>
-      <w:numFmt w:val="bullet"/>
-      <w:lvlText w:val=""/>
-      <w:lvlJc w:val="left"/>
-      <w:pPr>
-        <w:ind w:left="4320" w:hanging="360"/>
-      </w:pPr>
-      <w:rPr>
-        <w:rFonts w:ascii="Wingdings" w:hAnsi="Wingdings" w:hint="default"/>
-      </w:rPr>
-    </w:lvl>
-    <w:lvl w:ilvl="6" w:tplc="04090001" w:tentative="1">
-      <w:start w:val="1"/>
-      <w:numFmt w:val="bullet"/>
-      <w:lvlText w:val=""/>
-      <w:lvlJc w:val="left"/>
-      <w:pPr>
-        <w:ind w:left="5040" w:hanging="360"/>
-      </w:pPr>
-      <w:rPr>
-        <w:rFonts w:ascii="Symbol" w:hAnsi="Symbol" w:hint="default"/>
-      </w:rPr>
-    </w:lvl>
-    <w:lvl w:ilvl="7" w:tplc="04090003" w:tentative="1">
-      <w:start w:val="1"/>
-      <w:numFmt w:val="bullet"/>
-      <w:lvlText w:val="o"/>
-      <w:lvlJc w:val="left"/>
-      <w:pPr>
-        <w:ind w:left="5760" w:hanging="360"/>
-      </w:pPr>
-      <w:rPr>
-        <w:rFonts w:ascii="Courier New" w:hAnsi="Courier New" w:cs="Courier New" w:hint="default"/>
-      </w:rPr>
-    </w:lvl>
-    <w:lvl w:ilvl="8" w:tplc="04090005" w:tentative="1">
-      <w:start w:val="1"/>
-      <w:numFmt w:val="bullet"/>
-      <w:lvlText w:val=""/>
-      <w:lvlJc w:val="left"/>
-      <w:pPr>
-        <w:ind w:left="6480" w:hanging="360"/>
-      </w:pPr>
-      <w:rPr>
-        <w:rFonts w:ascii="Wingdings" w:hAnsi="Wingdings" w:hint="default"/>
-      </w:rPr>
-    </w:lvl>
-  </w:abstractNum>
-  <w:abstractNum w:abstractNumId="10" w15:restartNumberingAfterBreak="0">
-    <w:nsid w:val="4C546594"/>
-    <w:multiLevelType w:val="multilevel"/>
-    <w:tmpl w:val="6778C7F2"/>
-    <w:lvl w:ilvl="0">
-      <w:start w:val="1"/>
-      <w:numFmt w:val="bullet"/>
-      <w:lvlText w:val=""/>
-      <w:lvlJc w:val="left"/>
-      <w:pPr>
-        <w:tabs>
-          <w:tab w:val="num" w:pos="720"/>
-        </w:tabs>
-        <w:ind w:left="720" w:hanging="360"/>
-      </w:pPr>
-      <w:rPr>
-        <w:rFonts w:ascii="Symbol" w:hAnsi="Symbol" w:hint="default"/>
-        <w:sz w:val="20"/>
-      </w:rPr>
-    </w:lvl>
-    <w:lvl w:ilvl="1" w:tentative="1">
-      <w:start w:val="1"/>
-      <w:numFmt w:val="bullet"/>
-      <w:lvlText w:val="o"/>
-      <w:lvlJc w:val="left"/>
-      <w:pPr>
-        <w:tabs>
-          <w:tab w:val="num" w:pos="1440"/>
-        </w:tabs>
-        <w:ind w:left="1440" w:hanging="360"/>
-      </w:pPr>
-      <w:rPr>
-        <w:rFonts w:ascii="Courier New" w:hAnsi="Courier New" w:hint="default"/>
-        <w:sz w:val="20"/>
-      </w:rPr>
-    </w:lvl>
-    <w:lvl w:ilvl="2" w:tentative="1">
-      <w:start w:val="1"/>
-      <w:numFmt w:val="bullet"/>
-      <w:lvlText w:val=""/>
-      <w:lvlJc w:val="left"/>
-      <w:pPr>
-        <w:tabs>
-          <w:tab w:val="num" w:pos="2160"/>
-        </w:tabs>
-        <w:ind w:left="2160" w:hanging="360"/>
-      </w:pPr>
-      <w:rPr>
-        <w:rFonts w:ascii="Wingdings" w:hAnsi="Wingdings" w:hint="default"/>
-        <w:sz w:val="20"/>
-      </w:rPr>
-    </w:lvl>
-    <w:lvl w:ilvl="3" w:tentative="1">
-      <w:start w:val="1"/>
-      <w:numFmt w:val="bullet"/>
-      <w:lvlText w:val=""/>
-      <w:lvlJc w:val="left"/>
-      <w:pPr>
-        <w:tabs>
-          <w:tab w:val="num" w:pos="2880"/>
-        </w:tabs>
-        <w:ind w:left="2880" w:hanging="360"/>
-      </w:pPr>
-      <w:rPr>
-        <w:rFonts w:ascii="Wingdings" w:hAnsi="Wingdings" w:hint="default"/>
-        <w:sz w:val="20"/>
-      </w:rPr>
-    </w:lvl>
-    <w:lvl w:ilvl="4" w:tentative="1">
-      <w:start w:val="1"/>
-      <w:numFmt w:val="bullet"/>
-      <w:lvlText w:val=""/>
-      <w:lvlJc w:val="left"/>
-      <w:pPr>
-        <w:tabs>
-          <w:tab w:val="num" w:pos="3600"/>
-        </w:tabs>
-        <w:ind w:left="3600" w:hanging="360"/>
-      </w:pPr>
-      <w:rPr>
-        <w:rFonts w:ascii="Wingdings" w:hAnsi="Wingdings" w:hint="default"/>
-        <w:sz w:val="20"/>
-      </w:rPr>
-    </w:lvl>
-    <w:lvl w:ilvl="5" w:tentative="1">
-      <w:start w:val="1"/>
-      <w:numFmt w:val="bullet"/>
-      <w:lvlText w:val=""/>
-      <w:lvlJc w:val="left"/>
-      <w:pPr>
-        <w:tabs>
-          <w:tab w:val="num" w:pos="4320"/>
-        </w:tabs>
-        <w:ind w:left="4320" w:hanging="360"/>
-      </w:pPr>
-      <w:rPr>
-        <w:rFonts w:ascii="Wingdings" w:hAnsi="Wingdings" w:hint="default"/>
-        <w:sz w:val="20"/>
-      </w:rPr>
-    </w:lvl>
-    <w:lvl w:ilvl="6" w:tentative="1">
-      <w:start w:val="1"/>
-      <w:numFmt w:val="bullet"/>
-      <w:lvlText w:val=""/>
-      <w:lvlJc w:val="left"/>
-      <w:pPr>
-        <w:tabs>
-          <w:tab w:val="num" w:pos="5040"/>
-        </w:tabs>
-        <w:ind w:left="5040" w:hanging="360"/>
-      </w:pPr>
-      <w:rPr>
-        <w:rFonts w:ascii="Wingdings" w:hAnsi="Wingdings" w:hint="default"/>
-        <w:sz w:val="20"/>
-      </w:rPr>
-    </w:lvl>
-    <w:lvl w:ilvl="7" w:tentative="1">
-      <w:start w:val="1"/>
-      <w:numFmt w:val="bullet"/>
-      <w:lvlText w:val=""/>
-      <w:lvlJc w:val="left"/>
-      <w:pPr>
-        <w:tabs>
-          <w:tab w:val="num" w:pos="5760"/>
-        </w:tabs>
-        <w:ind w:left="5760" w:hanging="360"/>
-      </w:pPr>
-      <w:rPr>
-        <w:rFonts w:ascii="Wingdings" w:hAnsi="Wingdings" w:hint="default"/>
-        <w:sz w:val="20"/>
-      </w:rPr>
-    </w:lvl>
-    <w:lvl w:ilvl="8" w:tentative="1">
-      <w:start w:val="1"/>
-      <w:numFmt w:val="bullet"/>
-      <w:lvlText w:val=""/>
-      <w:lvlJc w:val="left"/>
-      <w:pPr>
-        <w:tabs>
-          <w:tab w:val="num" w:pos="6480"/>
-        </w:tabs>
-        <w:ind w:left="6480" w:hanging="360"/>
-      </w:pPr>
-      <w:rPr>
-        <w:rFonts w:ascii="Wingdings" w:hAnsi="Wingdings" w:hint="default"/>
-        <w:sz w:val="20"/>
-      </w:rPr>
-    </w:lvl>
-  </w:abstractNum>
-  <w:abstractNum w:abstractNumId="11" w15:restartNumberingAfterBreak="0">
-    <w:nsid w:val="4F3E3A91"/>
-    <w:multiLevelType w:val="hybridMultilevel"/>
-    <w:tmpl w:val="3B68839E"/>
-    <w:lvl w:ilvl="0" w:tplc="0409000F">
-      <w:start w:val="1"/>
-      <w:numFmt w:val="decimal"/>
-      <w:lvlText w:val="%1."/>
-      <w:lvlJc w:val="left"/>
-      <w:pPr>
-        <w:ind w:left="720" w:hanging="360"/>
-      </w:pPr>
-    </w:lvl>
-    <w:lvl w:ilvl="1" w:tplc="04090019" w:tentative="1">
-      <w:start w:val="1"/>
-      <w:numFmt w:val="lowerLetter"/>
-      <w:lvlText w:val="%2."/>
-      <w:lvlJc w:val="left"/>
-      <w:pPr>
-        <w:ind w:left="1440" w:hanging="360"/>
-      </w:pPr>
-    </w:lvl>
-    <w:lvl w:ilvl="2" w:tplc="0409001B" w:tentative="1">
-      <w:start w:val="1"/>
-      <w:numFmt w:val="lowerRoman"/>
-      <w:lvlText w:val="%3."/>
-      <w:lvlJc w:val="right"/>
-      <w:pPr>
-        <w:ind w:left="2160" w:hanging="180"/>
-      </w:pPr>
-    </w:lvl>
-    <w:lvl w:ilvl="3" w:tplc="0409000F" w:tentative="1">
-      <w:start w:val="1"/>
-      <w:numFmt w:val="decimal"/>
-      <w:lvlText w:val="%4."/>
-      <w:lvlJc w:val="left"/>
-      <w:pPr>
-        <w:ind w:left="2880" w:hanging="360"/>
-      </w:pPr>
-    </w:lvl>
-    <w:lvl w:ilvl="4" w:tplc="04090019" w:tentative="1">
-      <w:start w:val="1"/>
-      <w:numFmt w:val="lowerLetter"/>
-      <w:lvlText w:val="%5."/>
-      <w:lvlJc w:val="left"/>
-      <w:pPr>
-        <w:ind w:left="3600" w:hanging="360"/>
-      </w:pPr>
-    </w:lvl>
-    <w:lvl w:ilvl="5" w:tplc="0409001B" w:tentative="1">
-      <w:start w:val="1"/>
-      <w:numFmt w:val="lowerRoman"/>
-      <w:lvlText w:val="%6."/>
-      <w:lvlJc w:val="right"/>
-      <w:pPr>
-        <w:ind w:left="4320" w:hanging="180"/>
-      </w:pPr>
-    </w:lvl>
-    <w:lvl w:ilvl="6" w:tplc="0409000F" w:tentative="1">
-      <w:start w:val="1"/>
-      <w:numFmt w:val="decimal"/>
-      <w:lvlText w:val="%7."/>
-      <w:lvlJc w:val="left"/>
-      <w:pPr>
-        <w:ind w:left="5040" w:hanging="360"/>
-      </w:pPr>
-    </w:lvl>
-    <w:lvl w:ilvl="7" w:tplc="04090019" w:tentative="1">
-      <w:start w:val="1"/>
-      <w:numFmt w:val="lowerLetter"/>
-      <w:lvlText w:val="%8."/>
-      <w:lvlJc w:val="left"/>
-      <w:pPr>
-        <w:ind w:left="5760" w:hanging="360"/>
-      </w:pPr>
-    </w:lvl>
-    <w:lvl w:ilvl="8" w:tplc="0409001B" w:tentative="1">
-      <w:start w:val="1"/>
-      <w:numFmt w:val="lowerRoman"/>
-      <w:lvlText w:val="%9."/>
-      <w:lvlJc w:val="right"/>
-      <w:pPr>
-        <w:ind w:left="6480" w:hanging="180"/>
-      </w:pPr>
-    </w:lvl>
-  </w:abstractNum>
-  <w:abstractNum w:abstractNumId="12" w15:restartNumberingAfterBreak="0">
-    <w:nsid w:val="4F594890"/>
-    <w:multiLevelType w:val="hybridMultilevel"/>
-    <w:tmpl w:val="23528C84"/>
-    <w:lvl w:ilvl="0" w:tplc="CA1AEABA">
-      <w:start w:val="1"/>
-      <w:numFmt w:val="decimal"/>
-      <w:lvlText w:val="MT2.%1"/>
+    <w:tmpl w:val="93B87520"/>
+    <w:lvl w:ilvl="0" w:tplc="E816300C">
+      <w:start w:val="1"/>
+      <w:numFmt w:val="decimal"/>
+      <w:lvlText w:val="AT1.%1"/>
       <w:lvlJc w:val="left"/>
       <w:pPr>
         <w:ind w:left="360" w:hanging="360"/>
@@ -3417,7 +3374,7 @@
       <w:lvlText w:val="%2."/>
       <w:lvlJc w:val="left"/>
       <w:pPr>
-        <w:ind w:left="1080" w:hanging="360"/>
+        <w:ind w:left="1440" w:hanging="360"/>
       </w:pPr>
     </w:lvl>
     <w:lvl w:ilvl="2" w:tplc="0409001B" w:tentative="1">
@@ -3426,7 +3383,7 @@
       <w:lvlText w:val="%3."/>
       <w:lvlJc w:val="right"/>
       <w:pPr>
-        <w:ind w:left="1800" w:hanging="180"/>
+        <w:ind w:left="2160" w:hanging="180"/>
       </w:pPr>
     </w:lvl>
     <w:lvl w:ilvl="3" w:tplc="0409000F" w:tentative="1">
@@ -3435,7 +3392,7 @@
       <w:lvlText w:val="%4."/>
       <w:lvlJc w:val="left"/>
       <w:pPr>
-        <w:ind w:left="2520" w:hanging="360"/>
+        <w:ind w:left="2880" w:hanging="360"/>
       </w:pPr>
     </w:lvl>
     <w:lvl w:ilvl="4" w:tplc="04090019" w:tentative="1">
@@ -3444,7 +3401,7 @@
       <w:lvlText w:val="%5."/>
       <w:lvlJc w:val="left"/>
       <w:pPr>
-        <w:ind w:left="3240" w:hanging="360"/>
+        <w:ind w:left="3600" w:hanging="360"/>
       </w:pPr>
     </w:lvl>
     <w:lvl w:ilvl="5" w:tplc="0409001B" w:tentative="1">
@@ -3453,7 +3410,7 @@
       <w:lvlText w:val="%6."/>
       <w:lvlJc w:val="right"/>
       <w:pPr>
-        <w:ind w:left="3960" w:hanging="180"/>
+        <w:ind w:left="4320" w:hanging="180"/>
       </w:pPr>
     </w:lvl>
     <w:lvl w:ilvl="6" w:tplc="0409000F" w:tentative="1">
@@ -3462,7 +3419,7 @@
       <w:lvlText w:val="%7."/>
       <w:lvlJc w:val="left"/>
       <w:pPr>
-        <w:ind w:left="4680" w:hanging="360"/>
+        <w:ind w:left="5040" w:hanging="360"/>
       </w:pPr>
     </w:lvl>
     <w:lvl w:ilvl="7" w:tplc="04090019" w:tentative="1">
@@ -3471,7 +3428,7 @@
       <w:lvlText w:val="%8."/>
       <w:lvlJc w:val="left"/>
       <w:pPr>
-        <w:ind w:left="5400" w:hanging="360"/>
+        <w:ind w:left="5760" w:hanging="360"/>
       </w:pPr>
     </w:lvl>
     <w:lvl w:ilvl="8" w:tplc="0409001B" w:tentative="1">
@@ -3480,244 +3437,366 @@
       <w:lvlText w:val="%9."/>
       <w:lvlJc w:val="right"/>
       <w:pPr>
-        <w:ind w:left="6120" w:hanging="180"/>
+        <w:ind w:left="6480" w:hanging="180"/>
+      </w:pPr>
+    </w:lvl>
+  </w:abstractNum>
+  <w:abstractNum w:abstractNumId="10" w15:restartNumberingAfterBreak="0">
+    <w:nsid w:val="44680577"/>
+    <w:multiLevelType w:val="hybridMultilevel"/>
+    <w:tmpl w:val="9C527DDC"/>
+    <w:lvl w:ilvl="0" w:tplc="D89C7914">
+      <w:start w:val="317"/>
+      <w:numFmt w:val="bullet"/>
+      <w:lvlText w:val="-"/>
+      <w:lvlJc w:val="left"/>
+      <w:pPr>
+        <w:ind w:left="720" w:hanging="360"/>
+      </w:pPr>
+      <w:rPr>
+        <w:rFonts w:ascii="Calibri" w:eastAsiaTheme="minorHAnsi" w:hAnsi="Calibri" w:cs="Calibri" w:hint="default"/>
+      </w:rPr>
+    </w:lvl>
+    <w:lvl w:ilvl="1" w:tplc="04090003" w:tentative="1">
+      <w:start w:val="1"/>
+      <w:numFmt w:val="bullet"/>
+      <w:lvlText w:val="o"/>
+      <w:lvlJc w:val="left"/>
+      <w:pPr>
+        <w:ind w:left="1440" w:hanging="360"/>
+      </w:pPr>
+      <w:rPr>
+        <w:rFonts w:ascii="Courier New" w:hAnsi="Courier New" w:cs="Courier New" w:hint="default"/>
+      </w:rPr>
+    </w:lvl>
+    <w:lvl w:ilvl="2" w:tplc="04090005" w:tentative="1">
+      <w:start w:val="1"/>
+      <w:numFmt w:val="bullet"/>
+      <w:lvlText w:val=""/>
+      <w:lvlJc w:val="left"/>
+      <w:pPr>
+        <w:ind w:left="2160" w:hanging="360"/>
+      </w:pPr>
+      <w:rPr>
+        <w:rFonts w:ascii="Wingdings" w:hAnsi="Wingdings" w:hint="default"/>
+      </w:rPr>
+    </w:lvl>
+    <w:lvl w:ilvl="3" w:tplc="04090001" w:tentative="1">
+      <w:start w:val="1"/>
+      <w:numFmt w:val="bullet"/>
+      <w:lvlText w:val=""/>
+      <w:lvlJc w:val="left"/>
+      <w:pPr>
+        <w:ind w:left="2880" w:hanging="360"/>
+      </w:pPr>
+      <w:rPr>
+        <w:rFonts w:ascii="Symbol" w:hAnsi="Symbol" w:hint="default"/>
+      </w:rPr>
+    </w:lvl>
+    <w:lvl w:ilvl="4" w:tplc="04090003" w:tentative="1">
+      <w:start w:val="1"/>
+      <w:numFmt w:val="bullet"/>
+      <w:lvlText w:val="o"/>
+      <w:lvlJc w:val="left"/>
+      <w:pPr>
+        <w:ind w:left="3600" w:hanging="360"/>
+      </w:pPr>
+      <w:rPr>
+        <w:rFonts w:ascii="Courier New" w:hAnsi="Courier New" w:cs="Courier New" w:hint="default"/>
+      </w:rPr>
+    </w:lvl>
+    <w:lvl w:ilvl="5" w:tplc="04090005" w:tentative="1">
+      <w:start w:val="1"/>
+      <w:numFmt w:val="bullet"/>
+      <w:lvlText w:val=""/>
+      <w:lvlJc w:val="left"/>
+      <w:pPr>
+        <w:ind w:left="4320" w:hanging="360"/>
+      </w:pPr>
+      <w:rPr>
+        <w:rFonts w:ascii="Wingdings" w:hAnsi="Wingdings" w:hint="default"/>
+      </w:rPr>
+    </w:lvl>
+    <w:lvl w:ilvl="6" w:tplc="04090001" w:tentative="1">
+      <w:start w:val="1"/>
+      <w:numFmt w:val="bullet"/>
+      <w:lvlText w:val=""/>
+      <w:lvlJc w:val="left"/>
+      <w:pPr>
+        <w:ind w:left="5040" w:hanging="360"/>
+      </w:pPr>
+      <w:rPr>
+        <w:rFonts w:ascii="Symbol" w:hAnsi="Symbol" w:hint="default"/>
+      </w:rPr>
+    </w:lvl>
+    <w:lvl w:ilvl="7" w:tplc="04090003" w:tentative="1">
+      <w:start w:val="1"/>
+      <w:numFmt w:val="bullet"/>
+      <w:lvlText w:val="o"/>
+      <w:lvlJc w:val="left"/>
+      <w:pPr>
+        <w:ind w:left="5760" w:hanging="360"/>
+      </w:pPr>
+      <w:rPr>
+        <w:rFonts w:ascii="Courier New" w:hAnsi="Courier New" w:cs="Courier New" w:hint="default"/>
+      </w:rPr>
+    </w:lvl>
+    <w:lvl w:ilvl="8" w:tplc="04090005" w:tentative="1">
+      <w:start w:val="1"/>
+      <w:numFmt w:val="bullet"/>
+      <w:lvlText w:val=""/>
+      <w:lvlJc w:val="left"/>
+      <w:pPr>
+        <w:ind w:left="6480" w:hanging="360"/>
+      </w:pPr>
+      <w:rPr>
+        <w:rFonts w:ascii="Wingdings" w:hAnsi="Wingdings" w:hint="default"/>
+      </w:rPr>
+    </w:lvl>
+  </w:abstractNum>
+  <w:abstractNum w:abstractNumId="11" w15:restartNumberingAfterBreak="0">
+    <w:nsid w:val="4C546594"/>
+    <w:multiLevelType w:val="multilevel"/>
+    <w:tmpl w:val="6778C7F2"/>
+    <w:lvl w:ilvl="0">
+      <w:start w:val="1"/>
+      <w:numFmt w:val="bullet"/>
+      <w:lvlText w:val=""/>
+      <w:lvlJc w:val="left"/>
+      <w:pPr>
+        <w:tabs>
+          <w:tab w:val="num" w:pos="720"/>
+        </w:tabs>
+        <w:ind w:left="720" w:hanging="360"/>
+      </w:pPr>
+      <w:rPr>
+        <w:rFonts w:ascii="Symbol" w:hAnsi="Symbol" w:hint="default"/>
+        <w:sz w:val="20"/>
+      </w:rPr>
+    </w:lvl>
+    <w:lvl w:ilvl="1" w:tentative="1">
+      <w:start w:val="1"/>
+      <w:numFmt w:val="bullet"/>
+      <w:lvlText w:val="o"/>
+      <w:lvlJc w:val="left"/>
+      <w:pPr>
+        <w:tabs>
+          <w:tab w:val="num" w:pos="1440"/>
+        </w:tabs>
+        <w:ind w:left="1440" w:hanging="360"/>
+      </w:pPr>
+      <w:rPr>
+        <w:rFonts w:ascii="Courier New" w:hAnsi="Courier New" w:hint="default"/>
+        <w:sz w:val="20"/>
+      </w:rPr>
+    </w:lvl>
+    <w:lvl w:ilvl="2" w:tentative="1">
+      <w:start w:val="1"/>
+      <w:numFmt w:val="bullet"/>
+      <w:lvlText w:val=""/>
+      <w:lvlJc w:val="left"/>
+      <w:pPr>
+        <w:tabs>
+          <w:tab w:val="num" w:pos="2160"/>
+        </w:tabs>
+        <w:ind w:left="2160" w:hanging="360"/>
+      </w:pPr>
+      <w:rPr>
+        <w:rFonts w:ascii="Wingdings" w:hAnsi="Wingdings" w:hint="default"/>
+        <w:sz w:val="20"/>
+      </w:rPr>
+    </w:lvl>
+    <w:lvl w:ilvl="3" w:tentative="1">
+      <w:start w:val="1"/>
+      <w:numFmt w:val="bullet"/>
+      <w:lvlText w:val=""/>
+      <w:lvlJc w:val="left"/>
+      <w:pPr>
+        <w:tabs>
+          <w:tab w:val="num" w:pos="2880"/>
+        </w:tabs>
+        <w:ind w:left="2880" w:hanging="360"/>
+      </w:pPr>
+      <w:rPr>
+        <w:rFonts w:ascii="Wingdings" w:hAnsi="Wingdings" w:hint="default"/>
+        <w:sz w:val="20"/>
+      </w:rPr>
+    </w:lvl>
+    <w:lvl w:ilvl="4" w:tentative="1">
+      <w:start w:val="1"/>
+      <w:numFmt w:val="bullet"/>
+      <w:lvlText w:val=""/>
+      <w:lvlJc w:val="left"/>
+      <w:pPr>
+        <w:tabs>
+          <w:tab w:val="num" w:pos="3600"/>
+        </w:tabs>
+        <w:ind w:left="3600" w:hanging="360"/>
+      </w:pPr>
+      <w:rPr>
+        <w:rFonts w:ascii="Wingdings" w:hAnsi="Wingdings" w:hint="default"/>
+        <w:sz w:val="20"/>
+      </w:rPr>
+    </w:lvl>
+    <w:lvl w:ilvl="5" w:tentative="1">
+      <w:start w:val="1"/>
+      <w:numFmt w:val="bullet"/>
+      <w:lvlText w:val=""/>
+      <w:lvlJc w:val="left"/>
+      <w:pPr>
+        <w:tabs>
+          <w:tab w:val="num" w:pos="4320"/>
+        </w:tabs>
+        <w:ind w:left="4320" w:hanging="360"/>
+      </w:pPr>
+      <w:rPr>
+        <w:rFonts w:ascii="Wingdings" w:hAnsi="Wingdings" w:hint="default"/>
+        <w:sz w:val="20"/>
+      </w:rPr>
+    </w:lvl>
+    <w:lvl w:ilvl="6" w:tentative="1">
+      <w:start w:val="1"/>
+      <w:numFmt w:val="bullet"/>
+      <w:lvlText w:val=""/>
+      <w:lvlJc w:val="left"/>
+      <w:pPr>
+        <w:tabs>
+          <w:tab w:val="num" w:pos="5040"/>
+        </w:tabs>
+        <w:ind w:left="5040" w:hanging="360"/>
+      </w:pPr>
+      <w:rPr>
+        <w:rFonts w:ascii="Wingdings" w:hAnsi="Wingdings" w:hint="default"/>
+        <w:sz w:val="20"/>
+      </w:rPr>
+    </w:lvl>
+    <w:lvl w:ilvl="7" w:tentative="1">
+      <w:start w:val="1"/>
+      <w:numFmt w:val="bullet"/>
+      <w:lvlText w:val=""/>
+      <w:lvlJc w:val="left"/>
+      <w:pPr>
+        <w:tabs>
+          <w:tab w:val="num" w:pos="5760"/>
+        </w:tabs>
+        <w:ind w:left="5760" w:hanging="360"/>
+      </w:pPr>
+      <w:rPr>
+        <w:rFonts w:ascii="Wingdings" w:hAnsi="Wingdings" w:hint="default"/>
+        <w:sz w:val="20"/>
+      </w:rPr>
+    </w:lvl>
+    <w:lvl w:ilvl="8" w:tentative="1">
+      <w:start w:val="1"/>
+      <w:numFmt w:val="bullet"/>
+      <w:lvlText w:val=""/>
+      <w:lvlJc w:val="left"/>
+      <w:pPr>
+        <w:tabs>
+          <w:tab w:val="num" w:pos="6480"/>
+        </w:tabs>
+        <w:ind w:left="6480" w:hanging="360"/>
+      </w:pPr>
+      <w:rPr>
+        <w:rFonts w:ascii="Wingdings" w:hAnsi="Wingdings" w:hint="default"/>
+        <w:sz w:val="20"/>
+      </w:rPr>
+    </w:lvl>
+  </w:abstractNum>
+  <w:abstractNum w:abstractNumId="12" w15:restartNumberingAfterBreak="0">
+    <w:nsid w:val="4F3E3A91"/>
+    <w:multiLevelType w:val="hybridMultilevel"/>
+    <w:tmpl w:val="3B68839E"/>
+    <w:lvl w:ilvl="0" w:tplc="0409000F">
+      <w:start w:val="1"/>
+      <w:numFmt w:val="decimal"/>
+      <w:lvlText w:val="%1."/>
+      <w:lvlJc w:val="left"/>
+      <w:pPr>
+        <w:ind w:left="720" w:hanging="360"/>
+      </w:pPr>
+    </w:lvl>
+    <w:lvl w:ilvl="1" w:tplc="04090019" w:tentative="1">
+      <w:start w:val="1"/>
+      <w:numFmt w:val="lowerLetter"/>
+      <w:lvlText w:val="%2."/>
+      <w:lvlJc w:val="left"/>
+      <w:pPr>
+        <w:ind w:left="1440" w:hanging="360"/>
+      </w:pPr>
+    </w:lvl>
+    <w:lvl w:ilvl="2" w:tplc="0409001B" w:tentative="1">
+      <w:start w:val="1"/>
+      <w:numFmt w:val="lowerRoman"/>
+      <w:lvlText w:val="%3."/>
+      <w:lvlJc w:val="right"/>
+      <w:pPr>
+        <w:ind w:left="2160" w:hanging="180"/>
+      </w:pPr>
+    </w:lvl>
+    <w:lvl w:ilvl="3" w:tplc="0409000F" w:tentative="1">
+      <w:start w:val="1"/>
+      <w:numFmt w:val="decimal"/>
+      <w:lvlText w:val="%4."/>
+      <w:lvlJc w:val="left"/>
+      <w:pPr>
+        <w:ind w:left="2880" w:hanging="360"/>
+      </w:pPr>
+    </w:lvl>
+    <w:lvl w:ilvl="4" w:tplc="04090019" w:tentative="1">
+      <w:start w:val="1"/>
+      <w:numFmt w:val="lowerLetter"/>
+      <w:lvlText w:val="%5."/>
+      <w:lvlJc w:val="left"/>
+      <w:pPr>
+        <w:ind w:left="3600" w:hanging="360"/>
+      </w:pPr>
+    </w:lvl>
+    <w:lvl w:ilvl="5" w:tplc="0409001B" w:tentative="1">
+      <w:start w:val="1"/>
+      <w:numFmt w:val="lowerRoman"/>
+      <w:lvlText w:val="%6."/>
+      <w:lvlJc w:val="right"/>
+      <w:pPr>
+        <w:ind w:left="4320" w:hanging="180"/>
+      </w:pPr>
+    </w:lvl>
+    <w:lvl w:ilvl="6" w:tplc="0409000F" w:tentative="1">
+      <w:start w:val="1"/>
+      <w:numFmt w:val="decimal"/>
+      <w:lvlText w:val="%7."/>
+      <w:lvlJc w:val="left"/>
+      <w:pPr>
+        <w:ind w:left="5040" w:hanging="360"/>
+      </w:pPr>
+    </w:lvl>
+    <w:lvl w:ilvl="7" w:tplc="04090019" w:tentative="1">
+      <w:start w:val="1"/>
+      <w:numFmt w:val="lowerLetter"/>
+      <w:lvlText w:val="%8."/>
+      <w:lvlJc w:val="left"/>
+      <w:pPr>
+        <w:ind w:left="5760" w:hanging="360"/>
+      </w:pPr>
+    </w:lvl>
+    <w:lvl w:ilvl="8" w:tplc="0409001B" w:tentative="1">
+      <w:start w:val="1"/>
+      <w:numFmt w:val="lowerRoman"/>
+      <w:lvlText w:val="%9."/>
+      <w:lvlJc w:val="right"/>
+      <w:pPr>
+        <w:ind w:left="6480" w:hanging="180"/>
       </w:pPr>
     </w:lvl>
   </w:abstractNum>
   <w:abstractNum w:abstractNumId="13" w15:restartNumberingAfterBreak="0">
-    <w:nsid w:val="53CD1C8C"/>
+    <w:nsid w:val="4F594890"/>
     <w:multiLevelType w:val="hybridMultilevel"/>
-    <w:tmpl w:val="D096812A"/>
-    <w:lvl w:ilvl="0" w:tplc="F4E2266C">
-      <w:start w:val="1"/>
-      <w:numFmt w:val="bullet"/>
-      <w:lvlText w:val="M"/>
-      <w:lvlJc w:val="left"/>
-      <w:pPr>
-        <w:ind w:left="720" w:hanging="360"/>
-      </w:pPr>
-      <w:rPr>
-        <w:rFonts w:ascii="Times New Roman" w:hAnsi="Times New Roman" w:cs="Times New Roman" w:hint="default"/>
-      </w:rPr>
-    </w:lvl>
-    <w:lvl w:ilvl="1" w:tplc="04090003" w:tentative="1">
-      <w:start w:val="1"/>
-      <w:numFmt w:val="bullet"/>
-      <w:lvlText w:val="o"/>
-      <w:lvlJc w:val="left"/>
-      <w:pPr>
-        <w:ind w:left="1440" w:hanging="360"/>
-      </w:pPr>
-      <w:rPr>
-        <w:rFonts w:ascii="Courier New" w:hAnsi="Courier New" w:cs="Courier New" w:hint="default"/>
-      </w:rPr>
-    </w:lvl>
-    <w:lvl w:ilvl="2" w:tplc="04090005" w:tentative="1">
-      <w:start w:val="1"/>
-      <w:numFmt w:val="bullet"/>
-      <w:lvlText w:val=""/>
-      <w:lvlJc w:val="left"/>
-      <w:pPr>
-        <w:ind w:left="2160" w:hanging="360"/>
-      </w:pPr>
-      <w:rPr>
-        <w:rFonts w:ascii="Wingdings" w:hAnsi="Wingdings" w:hint="default"/>
-      </w:rPr>
-    </w:lvl>
-    <w:lvl w:ilvl="3" w:tplc="04090001" w:tentative="1">
-      <w:start w:val="1"/>
-      <w:numFmt w:val="bullet"/>
-      <w:lvlText w:val=""/>
-      <w:lvlJc w:val="left"/>
-      <w:pPr>
-        <w:ind w:left="2880" w:hanging="360"/>
-      </w:pPr>
-      <w:rPr>
-        <w:rFonts w:ascii="Symbol" w:hAnsi="Symbol" w:hint="default"/>
-      </w:rPr>
-    </w:lvl>
-    <w:lvl w:ilvl="4" w:tplc="04090003" w:tentative="1">
-      <w:start w:val="1"/>
-      <w:numFmt w:val="bullet"/>
-      <w:lvlText w:val="o"/>
-      <w:lvlJc w:val="left"/>
-      <w:pPr>
-        <w:ind w:left="3600" w:hanging="360"/>
-      </w:pPr>
-      <w:rPr>
-        <w:rFonts w:ascii="Courier New" w:hAnsi="Courier New" w:cs="Courier New" w:hint="default"/>
-      </w:rPr>
-    </w:lvl>
-    <w:lvl w:ilvl="5" w:tplc="04090005" w:tentative="1">
-      <w:start w:val="1"/>
-      <w:numFmt w:val="bullet"/>
-      <w:lvlText w:val=""/>
-      <w:lvlJc w:val="left"/>
-      <w:pPr>
-        <w:ind w:left="4320" w:hanging="360"/>
-      </w:pPr>
-      <w:rPr>
-        <w:rFonts w:ascii="Wingdings" w:hAnsi="Wingdings" w:hint="default"/>
-      </w:rPr>
-    </w:lvl>
-    <w:lvl w:ilvl="6" w:tplc="04090001" w:tentative="1">
-      <w:start w:val="1"/>
-      <w:numFmt w:val="bullet"/>
-      <w:lvlText w:val=""/>
-      <w:lvlJc w:val="left"/>
-      <w:pPr>
-        <w:ind w:left="5040" w:hanging="360"/>
-      </w:pPr>
-      <w:rPr>
-        <w:rFonts w:ascii="Symbol" w:hAnsi="Symbol" w:hint="default"/>
-      </w:rPr>
-    </w:lvl>
-    <w:lvl w:ilvl="7" w:tplc="04090003" w:tentative="1">
-      <w:start w:val="1"/>
-      <w:numFmt w:val="bullet"/>
-      <w:lvlText w:val="o"/>
-      <w:lvlJc w:val="left"/>
-      <w:pPr>
-        <w:ind w:left="5760" w:hanging="360"/>
-      </w:pPr>
-      <w:rPr>
-        <w:rFonts w:ascii="Courier New" w:hAnsi="Courier New" w:cs="Courier New" w:hint="default"/>
-      </w:rPr>
-    </w:lvl>
-    <w:lvl w:ilvl="8" w:tplc="04090005" w:tentative="1">
-      <w:start w:val="1"/>
-      <w:numFmt w:val="bullet"/>
-      <w:lvlText w:val=""/>
-      <w:lvlJc w:val="left"/>
-      <w:pPr>
-        <w:ind w:left="6480" w:hanging="360"/>
-      </w:pPr>
-      <w:rPr>
-        <w:rFonts w:ascii="Wingdings" w:hAnsi="Wingdings" w:hint="default"/>
-      </w:rPr>
-    </w:lvl>
-  </w:abstractNum>
-  <w:abstractNum w:abstractNumId="14" w15:restartNumberingAfterBreak="0">
-    <w:nsid w:val="59863998"/>
-    <w:multiLevelType w:val="hybridMultilevel"/>
-    <w:tmpl w:val="59BE508E"/>
-    <w:lvl w:ilvl="0" w:tplc="F4E2266C">
-      <w:start w:val="1"/>
-      <w:numFmt w:val="bullet"/>
-      <w:lvlText w:val="M"/>
-      <w:lvlJc w:val="left"/>
-      <w:pPr>
-        <w:ind w:left="720" w:hanging="360"/>
-      </w:pPr>
-      <w:rPr>
-        <w:rFonts w:ascii="Times New Roman" w:hAnsi="Times New Roman" w:cs="Times New Roman" w:hint="default"/>
-      </w:rPr>
-    </w:lvl>
-    <w:lvl w:ilvl="1" w:tplc="04090003" w:tentative="1">
-      <w:start w:val="1"/>
-      <w:numFmt w:val="bullet"/>
-      <w:lvlText w:val="o"/>
-      <w:lvlJc w:val="left"/>
-      <w:pPr>
-        <w:ind w:left="1440" w:hanging="360"/>
-      </w:pPr>
-      <w:rPr>
-        <w:rFonts w:ascii="Courier New" w:hAnsi="Courier New" w:cs="Courier New" w:hint="default"/>
-      </w:rPr>
-    </w:lvl>
-    <w:lvl w:ilvl="2" w:tplc="04090005" w:tentative="1">
-      <w:start w:val="1"/>
-      <w:numFmt w:val="bullet"/>
-      <w:lvlText w:val=""/>
-      <w:lvlJc w:val="left"/>
-      <w:pPr>
-        <w:ind w:left="2160" w:hanging="360"/>
-      </w:pPr>
-      <w:rPr>
-        <w:rFonts w:ascii="Wingdings" w:hAnsi="Wingdings" w:hint="default"/>
-      </w:rPr>
-    </w:lvl>
-    <w:lvl w:ilvl="3" w:tplc="04090001" w:tentative="1">
-      <w:start w:val="1"/>
-      <w:numFmt w:val="bullet"/>
-      <w:lvlText w:val=""/>
-      <w:lvlJc w:val="left"/>
-      <w:pPr>
-        <w:ind w:left="2880" w:hanging="360"/>
-      </w:pPr>
-      <w:rPr>
-        <w:rFonts w:ascii="Symbol" w:hAnsi="Symbol" w:hint="default"/>
-      </w:rPr>
-    </w:lvl>
-    <w:lvl w:ilvl="4" w:tplc="04090003" w:tentative="1">
-      <w:start w:val="1"/>
-      <w:numFmt w:val="bullet"/>
-      <w:lvlText w:val="o"/>
-      <w:lvlJc w:val="left"/>
-      <w:pPr>
-        <w:ind w:left="3600" w:hanging="360"/>
-      </w:pPr>
-      <w:rPr>
-        <w:rFonts w:ascii="Courier New" w:hAnsi="Courier New" w:cs="Courier New" w:hint="default"/>
-      </w:rPr>
-    </w:lvl>
-    <w:lvl w:ilvl="5" w:tplc="04090005" w:tentative="1">
-      <w:start w:val="1"/>
-      <w:numFmt w:val="bullet"/>
-      <w:lvlText w:val=""/>
-      <w:lvlJc w:val="left"/>
-      <w:pPr>
-        <w:ind w:left="4320" w:hanging="360"/>
-      </w:pPr>
-      <w:rPr>
-        <w:rFonts w:ascii="Wingdings" w:hAnsi="Wingdings" w:hint="default"/>
-      </w:rPr>
-    </w:lvl>
-    <w:lvl w:ilvl="6" w:tplc="04090001" w:tentative="1">
-      <w:start w:val="1"/>
-      <w:numFmt w:val="bullet"/>
-      <w:lvlText w:val=""/>
-      <w:lvlJc w:val="left"/>
-      <w:pPr>
-        <w:ind w:left="5040" w:hanging="360"/>
-      </w:pPr>
-      <w:rPr>
-        <w:rFonts w:ascii="Symbol" w:hAnsi="Symbol" w:hint="default"/>
-      </w:rPr>
-    </w:lvl>
-    <w:lvl w:ilvl="7" w:tplc="04090003" w:tentative="1">
-      <w:start w:val="1"/>
-      <w:numFmt w:val="bullet"/>
-      <w:lvlText w:val="o"/>
-      <w:lvlJc w:val="left"/>
-      <w:pPr>
-        <w:ind w:left="5760" w:hanging="360"/>
-      </w:pPr>
-      <w:rPr>
-        <w:rFonts w:ascii="Courier New" w:hAnsi="Courier New" w:cs="Courier New" w:hint="default"/>
-      </w:rPr>
-    </w:lvl>
-    <w:lvl w:ilvl="8" w:tplc="04090005" w:tentative="1">
-      <w:start w:val="1"/>
-      <w:numFmt w:val="bullet"/>
-      <w:lvlText w:val=""/>
-      <w:lvlJc w:val="left"/>
-      <w:pPr>
-        <w:ind w:left="6480" w:hanging="360"/>
-      </w:pPr>
-      <w:rPr>
-        <w:rFonts w:ascii="Wingdings" w:hAnsi="Wingdings" w:hint="default"/>
-      </w:rPr>
-    </w:lvl>
-  </w:abstractNum>
-  <w:abstractNum w:abstractNumId="15" w15:restartNumberingAfterBreak="0">
-    <w:nsid w:val="61276A91"/>
-    <w:multiLevelType w:val="hybridMultilevel"/>
-    <w:tmpl w:val="0A6E813C"/>
-    <w:lvl w:ilvl="0" w:tplc="B0AE7832">
-      <w:start w:val="1"/>
-      <w:numFmt w:val="decimal"/>
-      <w:lvlText w:val="MT3.%1"/>
+    <w:tmpl w:val="23528C84"/>
+    <w:lvl w:ilvl="0" w:tplc="CA1AEABA">
+      <w:start w:val="1"/>
+      <w:numFmt w:val="decimal"/>
+      <w:lvlText w:val="MT2.%1"/>
       <w:lvlJc w:val="left"/>
       <w:pPr>
         <w:ind w:left="360" w:hanging="360"/>
@@ -3809,10 +3888,123 @@
       </w:pPr>
     </w:lvl>
   </w:abstractNum>
-  <w:abstractNum w:abstractNumId="16" w15:restartNumberingAfterBreak="0">
-    <w:nsid w:val="6CB22F67"/>
+  <w:abstractNum w:abstractNumId="14" w15:restartNumberingAfterBreak="0">
+    <w:nsid w:val="53CD1C8C"/>
+    <w:multiLevelType w:val="hybridMultilevel"/>
+    <w:tmpl w:val="D096812A"/>
+    <w:lvl w:ilvl="0" w:tplc="F4E2266C">
+      <w:start w:val="1"/>
+      <w:numFmt w:val="bullet"/>
+      <w:lvlText w:val="M"/>
+      <w:lvlJc w:val="left"/>
+      <w:pPr>
+        <w:ind w:left="720" w:hanging="360"/>
+      </w:pPr>
+      <w:rPr>
+        <w:rFonts w:ascii="Times New Roman" w:hAnsi="Times New Roman" w:cs="Times New Roman" w:hint="default"/>
+      </w:rPr>
+    </w:lvl>
+    <w:lvl w:ilvl="1" w:tplc="04090003" w:tentative="1">
+      <w:start w:val="1"/>
+      <w:numFmt w:val="bullet"/>
+      <w:lvlText w:val="o"/>
+      <w:lvlJc w:val="left"/>
+      <w:pPr>
+        <w:ind w:left="1440" w:hanging="360"/>
+      </w:pPr>
+      <w:rPr>
+        <w:rFonts w:ascii="Courier New" w:hAnsi="Courier New" w:cs="Courier New" w:hint="default"/>
+      </w:rPr>
+    </w:lvl>
+    <w:lvl w:ilvl="2" w:tplc="04090005" w:tentative="1">
+      <w:start w:val="1"/>
+      <w:numFmt w:val="bullet"/>
+      <w:lvlText w:val=""/>
+      <w:lvlJc w:val="left"/>
+      <w:pPr>
+        <w:ind w:left="2160" w:hanging="360"/>
+      </w:pPr>
+      <w:rPr>
+        <w:rFonts w:ascii="Wingdings" w:hAnsi="Wingdings" w:hint="default"/>
+      </w:rPr>
+    </w:lvl>
+    <w:lvl w:ilvl="3" w:tplc="04090001" w:tentative="1">
+      <w:start w:val="1"/>
+      <w:numFmt w:val="bullet"/>
+      <w:lvlText w:val=""/>
+      <w:lvlJc w:val="left"/>
+      <w:pPr>
+        <w:ind w:left="2880" w:hanging="360"/>
+      </w:pPr>
+      <w:rPr>
+        <w:rFonts w:ascii="Symbol" w:hAnsi="Symbol" w:hint="default"/>
+      </w:rPr>
+    </w:lvl>
+    <w:lvl w:ilvl="4" w:tplc="04090003" w:tentative="1">
+      <w:start w:val="1"/>
+      <w:numFmt w:val="bullet"/>
+      <w:lvlText w:val="o"/>
+      <w:lvlJc w:val="left"/>
+      <w:pPr>
+        <w:ind w:left="3600" w:hanging="360"/>
+      </w:pPr>
+      <w:rPr>
+        <w:rFonts w:ascii="Courier New" w:hAnsi="Courier New" w:cs="Courier New" w:hint="default"/>
+      </w:rPr>
+    </w:lvl>
+    <w:lvl w:ilvl="5" w:tplc="04090005" w:tentative="1">
+      <w:start w:val="1"/>
+      <w:numFmt w:val="bullet"/>
+      <w:lvlText w:val=""/>
+      <w:lvlJc w:val="left"/>
+      <w:pPr>
+        <w:ind w:left="4320" w:hanging="360"/>
+      </w:pPr>
+      <w:rPr>
+        <w:rFonts w:ascii="Wingdings" w:hAnsi="Wingdings" w:hint="default"/>
+      </w:rPr>
+    </w:lvl>
+    <w:lvl w:ilvl="6" w:tplc="04090001" w:tentative="1">
+      <w:start w:val="1"/>
+      <w:numFmt w:val="bullet"/>
+      <w:lvlText w:val=""/>
+      <w:lvlJc w:val="left"/>
+      <w:pPr>
+        <w:ind w:left="5040" w:hanging="360"/>
+      </w:pPr>
+      <w:rPr>
+        <w:rFonts w:ascii="Symbol" w:hAnsi="Symbol" w:hint="default"/>
+      </w:rPr>
+    </w:lvl>
+    <w:lvl w:ilvl="7" w:tplc="04090003" w:tentative="1">
+      <w:start w:val="1"/>
+      <w:numFmt w:val="bullet"/>
+      <w:lvlText w:val="o"/>
+      <w:lvlJc w:val="left"/>
+      <w:pPr>
+        <w:ind w:left="5760" w:hanging="360"/>
+      </w:pPr>
+      <w:rPr>
+        <w:rFonts w:ascii="Courier New" w:hAnsi="Courier New" w:cs="Courier New" w:hint="default"/>
+      </w:rPr>
+    </w:lvl>
+    <w:lvl w:ilvl="8" w:tplc="04090005" w:tentative="1">
+      <w:start w:val="1"/>
+      <w:numFmt w:val="bullet"/>
+      <w:lvlText w:val=""/>
+      <w:lvlJc w:val="left"/>
+      <w:pPr>
+        <w:ind w:left="6480" w:hanging="360"/>
+      </w:pPr>
+      <w:rPr>
+        <w:rFonts w:ascii="Wingdings" w:hAnsi="Wingdings" w:hint="default"/>
+      </w:rPr>
+    </w:lvl>
+  </w:abstractNum>
+  <w:abstractNum w:abstractNumId="15" w15:restartNumberingAfterBreak="0">
+    <w:nsid w:val="54CE22AF"/>
     <w:multiLevelType w:val="multilevel"/>
-    <w:tmpl w:val="0F86C35E"/>
+    <w:tmpl w:val="60A86CDA"/>
     <w:lvl w:ilvl="0">
       <w:start w:val="1"/>
       <w:numFmt w:val="decimal"/>
@@ -3820,9 +4012,9 @@
       <w:lvlJc w:val="left"/>
       <w:pPr>
         <w:tabs>
-          <w:tab w:val="num" w:pos="720"/>
-        </w:tabs>
-        <w:ind w:left="720" w:hanging="360"/>
+          <w:tab w:val="num" w:pos="360"/>
+        </w:tabs>
+        <w:ind w:left="360" w:hanging="360"/>
       </w:pPr>
       <w:rPr>
         <w:rFonts w:ascii="Times New Roman" w:hAnsi="Times New Roman" w:hint="default"/>
@@ -3845,9 +4037,9 @@
       <w:lvlJc w:val="left"/>
       <w:pPr>
         <w:tabs>
-          <w:tab w:val="num" w:pos="1440"/>
-        </w:tabs>
-        <w:ind w:left="1440" w:hanging="360"/>
+          <w:tab w:val="num" w:pos="1080"/>
+        </w:tabs>
+        <w:ind w:left="1080" w:hanging="360"/>
       </w:pPr>
       <w:rPr>
         <w:rFonts w:ascii="Courier New" w:hAnsi="Courier New" w:hint="default"/>
@@ -3861,9 +4053,9 @@
       <w:lvlJc w:val="left"/>
       <w:pPr>
         <w:tabs>
-          <w:tab w:val="num" w:pos="2160"/>
-        </w:tabs>
-        <w:ind w:left="2160" w:hanging="360"/>
+          <w:tab w:val="num" w:pos="1800"/>
+        </w:tabs>
+        <w:ind w:left="1800" w:hanging="360"/>
       </w:pPr>
     </w:lvl>
     <w:lvl w:ilvl="3" w:tentative="1">
@@ -3873,9 +4065,9 @@
       <w:lvlJc w:val="left"/>
       <w:pPr>
         <w:tabs>
-          <w:tab w:val="num" w:pos="2880"/>
-        </w:tabs>
-        <w:ind w:left="2880" w:hanging="360"/>
+          <w:tab w:val="num" w:pos="2520"/>
+        </w:tabs>
+        <w:ind w:left="2520" w:hanging="360"/>
       </w:pPr>
     </w:lvl>
     <w:lvl w:ilvl="4" w:tentative="1">
@@ -3885,9 +4077,9 @@
       <w:lvlJc w:val="left"/>
       <w:pPr>
         <w:tabs>
-          <w:tab w:val="num" w:pos="3600"/>
-        </w:tabs>
-        <w:ind w:left="3600" w:hanging="360"/>
+          <w:tab w:val="num" w:pos="3240"/>
+        </w:tabs>
+        <w:ind w:left="3240" w:hanging="360"/>
       </w:pPr>
     </w:lvl>
     <w:lvl w:ilvl="5" w:tentative="1">
@@ -3897,9 +4089,9 @@
       <w:lvlJc w:val="left"/>
       <w:pPr>
         <w:tabs>
-          <w:tab w:val="num" w:pos="4320"/>
-        </w:tabs>
-        <w:ind w:left="4320" w:hanging="360"/>
+          <w:tab w:val="num" w:pos="3960"/>
+        </w:tabs>
+        <w:ind w:left="3960" w:hanging="360"/>
       </w:pPr>
     </w:lvl>
     <w:lvl w:ilvl="6" w:tentative="1">
@@ -3909,9 +4101,9 @@
       <w:lvlJc w:val="left"/>
       <w:pPr>
         <w:tabs>
-          <w:tab w:val="num" w:pos="5040"/>
-        </w:tabs>
-        <w:ind w:left="5040" w:hanging="360"/>
+          <w:tab w:val="num" w:pos="4680"/>
+        </w:tabs>
+        <w:ind w:left="4680" w:hanging="360"/>
       </w:pPr>
     </w:lvl>
     <w:lvl w:ilvl="7" w:tentative="1">
@@ -3921,9 +4113,9 @@
       <w:lvlJc w:val="left"/>
       <w:pPr>
         <w:tabs>
-          <w:tab w:val="num" w:pos="5760"/>
-        </w:tabs>
-        <w:ind w:left="5760" w:hanging="360"/>
+          <w:tab w:val="num" w:pos="5400"/>
+        </w:tabs>
+        <w:ind w:left="5400" w:hanging="360"/>
       </w:pPr>
     </w:lvl>
     <w:lvl w:ilvl="8" w:tentative="1">
@@ -3933,25 +4125,22 @@
       <w:lvlJc w:val="left"/>
       <w:pPr>
         <w:tabs>
-          <w:tab w:val="num" w:pos="6480"/>
-        </w:tabs>
-        <w:ind w:left="6480" w:hanging="360"/>
+          <w:tab w:val="num" w:pos="6120"/>
+        </w:tabs>
+        <w:ind w:left="6120" w:hanging="360"/>
       </w:pPr>
     </w:lvl>
   </w:abstractNum>
-  <w:abstractNum w:abstractNumId="17" w15:restartNumberingAfterBreak="0">
-    <w:nsid w:val="72893944"/>
-    <w:multiLevelType w:val="multilevel"/>
-    <w:tmpl w:val="8CD445B2"/>
-    <w:lvl w:ilvl="0">
-      <w:start w:val="1"/>
-      <w:numFmt w:val="decimal"/>
-      <w:lvlText w:val="UI2.%1"/>
-      <w:lvlJc w:val="left"/>
-      <w:pPr>
-        <w:tabs>
-          <w:tab w:val="num" w:pos="360"/>
-        </w:tabs>
+  <w:abstractNum w:abstractNumId="16" w15:restartNumberingAfterBreak="0">
+    <w:nsid w:val="59573156"/>
+    <w:multiLevelType w:val="hybridMultilevel"/>
+    <w:tmpl w:val="158886BC"/>
+    <w:lvl w:ilvl="0" w:tplc="125E1CE4">
+      <w:start w:val="1"/>
+      <w:numFmt w:val="decimal"/>
+      <w:lvlText w:val="BT1.%1"/>
+      <w:lvlJc w:val="left"/>
+      <w:pPr>
         <w:ind w:left="360" w:hanging="360"/>
       </w:pPr>
       <w:rPr>
@@ -3968,115 +4157,200 @@
         <w14:numSpacing w14:val="default"/>
       </w:rPr>
     </w:lvl>
-    <w:lvl w:ilvl="1">
+    <w:lvl w:ilvl="1" w:tplc="04090019" w:tentative="1">
+      <w:start w:val="1"/>
+      <w:numFmt w:val="lowerLetter"/>
+      <w:lvlText w:val="%2."/>
+      <w:lvlJc w:val="left"/>
+      <w:pPr>
+        <w:ind w:left="1080" w:hanging="360"/>
+      </w:pPr>
+    </w:lvl>
+    <w:lvl w:ilvl="2" w:tplc="0409001B" w:tentative="1">
+      <w:start w:val="1"/>
+      <w:numFmt w:val="lowerRoman"/>
+      <w:lvlText w:val="%3."/>
+      <w:lvlJc w:val="right"/>
+      <w:pPr>
+        <w:ind w:left="1800" w:hanging="180"/>
+      </w:pPr>
+    </w:lvl>
+    <w:lvl w:ilvl="3" w:tplc="0409000F" w:tentative="1">
+      <w:start w:val="1"/>
+      <w:numFmt w:val="decimal"/>
+      <w:lvlText w:val="%4."/>
+      <w:lvlJc w:val="left"/>
+      <w:pPr>
+        <w:ind w:left="2520" w:hanging="360"/>
+      </w:pPr>
+    </w:lvl>
+    <w:lvl w:ilvl="4" w:tplc="04090019" w:tentative="1">
+      <w:start w:val="1"/>
+      <w:numFmt w:val="lowerLetter"/>
+      <w:lvlText w:val="%5."/>
+      <w:lvlJc w:val="left"/>
+      <w:pPr>
+        <w:ind w:left="3240" w:hanging="360"/>
+      </w:pPr>
+    </w:lvl>
+    <w:lvl w:ilvl="5" w:tplc="0409001B" w:tentative="1">
+      <w:start w:val="1"/>
+      <w:numFmt w:val="lowerRoman"/>
+      <w:lvlText w:val="%6."/>
+      <w:lvlJc w:val="right"/>
+      <w:pPr>
+        <w:ind w:left="3960" w:hanging="180"/>
+      </w:pPr>
+    </w:lvl>
+    <w:lvl w:ilvl="6" w:tplc="0409000F" w:tentative="1">
+      <w:start w:val="1"/>
+      <w:numFmt w:val="decimal"/>
+      <w:lvlText w:val="%7."/>
+      <w:lvlJc w:val="left"/>
+      <w:pPr>
+        <w:ind w:left="4680" w:hanging="360"/>
+      </w:pPr>
+    </w:lvl>
+    <w:lvl w:ilvl="7" w:tplc="04090019" w:tentative="1">
+      <w:start w:val="1"/>
+      <w:numFmt w:val="lowerLetter"/>
+      <w:lvlText w:val="%8."/>
+      <w:lvlJc w:val="left"/>
+      <w:pPr>
+        <w:ind w:left="5400" w:hanging="360"/>
+      </w:pPr>
+    </w:lvl>
+    <w:lvl w:ilvl="8" w:tplc="0409001B" w:tentative="1">
+      <w:start w:val="1"/>
+      <w:numFmt w:val="lowerRoman"/>
+      <w:lvlText w:val="%9."/>
+      <w:lvlJc w:val="right"/>
+      <w:pPr>
+        <w:ind w:left="6120" w:hanging="180"/>
+      </w:pPr>
+    </w:lvl>
+  </w:abstractNum>
+  <w:abstractNum w:abstractNumId="17" w15:restartNumberingAfterBreak="0">
+    <w:nsid w:val="59863998"/>
+    <w:multiLevelType w:val="hybridMultilevel"/>
+    <w:tmpl w:val="59BE508E"/>
+    <w:lvl w:ilvl="0" w:tplc="F4E2266C">
+      <w:start w:val="1"/>
+      <w:numFmt w:val="bullet"/>
+      <w:lvlText w:val="M"/>
+      <w:lvlJc w:val="left"/>
+      <w:pPr>
+        <w:ind w:left="720" w:hanging="360"/>
+      </w:pPr>
+      <w:rPr>
+        <w:rFonts w:ascii="Times New Roman" w:hAnsi="Times New Roman" w:cs="Times New Roman" w:hint="default"/>
+      </w:rPr>
+    </w:lvl>
+    <w:lvl w:ilvl="1" w:tplc="04090003" w:tentative="1">
       <w:start w:val="1"/>
       <w:numFmt w:val="bullet"/>
       <w:lvlText w:val="o"/>
       <w:lvlJc w:val="left"/>
       <w:pPr>
-        <w:tabs>
-          <w:tab w:val="num" w:pos="1080"/>
-        </w:tabs>
-        <w:ind w:left="1080" w:hanging="360"/>
-      </w:pPr>
-      <w:rPr>
-        <w:rFonts w:ascii="Courier New" w:hAnsi="Courier New" w:hint="default"/>
-        <w:sz w:val="20"/>
-      </w:rPr>
-    </w:lvl>
-    <w:lvl w:ilvl="2" w:tentative="1">
-      <w:start w:val="1"/>
-      <w:numFmt w:val="decimal"/>
-      <w:lvlText w:val="%3."/>
-      <w:lvlJc w:val="left"/>
-      <w:pPr>
-        <w:tabs>
-          <w:tab w:val="num" w:pos="1800"/>
-        </w:tabs>
-        <w:ind w:left="1800" w:hanging="360"/>
-      </w:pPr>
-    </w:lvl>
-    <w:lvl w:ilvl="3" w:tentative="1">
-      <w:start w:val="1"/>
-      <w:numFmt w:val="decimal"/>
-      <w:lvlText w:val="%4."/>
-      <w:lvlJc w:val="left"/>
-      <w:pPr>
-        <w:tabs>
-          <w:tab w:val="num" w:pos="2520"/>
-        </w:tabs>
-        <w:ind w:left="2520" w:hanging="360"/>
-      </w:pPr>
-    </w:lvl>
-    <w:lvl w:ilvl="4" w:tentative="1">
-      <w:start w:val="1"/>
-      <w:numFmt w:val="decimal"/>
-      <w:lvlText w:val="%5."/>
-      <w:lvlJc w:val="left"/>
-      <w:pPr>
-        <w:tabs>
-          <w:tab w:val="num" w:pos="3240"/>
-        </w:tabs>
-        <w:ind w:left="3240" w:hanging="360"/>
-      </w:pPr>
-    </w:lvl>
-    <w:lvl w:ilvl="5" w:tentative="1">
-      <w:start w:val="1"/>
-      <w:numFmt w:val="decimal"/>
-      <w:lvlText w:val="%6."/>
-      <w:lvlJc w:val="left"/>
-      <w:pPr>
-        <w:tabs>
-          <w:tab w:val="num" w:pos="3960"/>
-        </w:tabs>
-        <w:ind w:left="3960" w:hanging="360"/>
-      </w:pPr>
-    </w:lvl>
-    <w:lvl w:ilvl="6" w:tentative="1">
-      <w:start w:val="1"/>
-      <w:numFmt w:val="decimal"/>
-      <w:lvlText w:val="%7."/>
-      <w:lvlJc w:val="left"/>
-      <w:pPr>
-        <w:tabs>
-          <w:tab w:val="num" w:pos="4680"/>
-        </w:tabs>
-        <w:ind w:left="4680" w:hanging="360"/>
-      </w:pPr>
-    </w:lvl>
-    <w:lvl w:ilvl="7" w:tentative="1">
-      <w:start w:val="1"/>
-      <w:numFmt w:val="decimal"/>
-      <w:lvlText w:val="%8."/>
-      <w:lvlJc w:val="left"/>
-      <w:pPr>
-        <w:tabs>
-          <w:tab w:val="num" w:pos="5400"/>
-        </w:tabs>
-        <w:ind w:left="5400" w:hanging="360"/>
-      </w:pPr>
-    </w:lvl>
-    <w:lvl w:ilvl="8" w:tentative="1">
-      <w:start w:val="1"/>
-      <w:numFmt w:val="decimal"/>
-      <w:lvlText w:val="%9."/>
-      <w:lvlJc w:val="left"/>
-      <w:pPr>
-        <w:tabs>
-          <w:tab w:val="num" w:pos="6120"/>
-        </w:tabs>
-        <w:ind w:left="6120" w:hanging="360"/>
-      </w:pPr>
+        <w:ind w:left="1440" w:hanging="360"/>
+      </w:pPr>
+      <w:rPr>
+        <w:rFonts w:ascii="Courier New" w:hAnsi="Courier New" w:cs="Courier New" w:hint="default"/>
+      </w:rPr>
+    </w:lvl>
+    <w:lvl w:ilvl="2" w:tplc="04090005" w:tentative="1">
+      <w:start w:val="1"/>
+      <w:numFmt w:val="bullet"/>
+      <w:lvlText w:val=""/>
+      <w:lvlJc w:val="left"/>
+      <w:pPr>
+        <w:ind w:left="2160" w:hanging="360"/>
+      </w:pPr>
+      <w:rPr>
+        <w:rFonts w:ascii="Wingdings" w:hAnsi="Wingdings" w:hint="default"/>
+      </w:rPr>
+    </w:lvl>
+    <w:lvl w:ilvl="3" w:tplc="04090001" w:tentative="1">
+      <w:start w:val="1"/>
+      <w:numFmt w:val="bullet"/>
+      <w:lvlText w:val=""/>
+      <w:lvlJc w:val="left"/>
+      <w:pPr>
+        <w:ind w:left="2880" w:hanging="360"/>
+      </w:pPr>
+      <w:rPr>
+        <w:rFonts w:ascii="Symbol" w:hAnsi="Symbol" w:hint="default"/>
+      </w:rPr>
+    </w:lvl>
+    <w:lvl w:ilvl="4" w:tplc="04090003" w:tentative="1">
+      <w:start w:val="1"/>
+      <w:numFmt w:val="bullet"/>
+      <w:lvlText w:val="o"/>
+      <w:lvlJc w:val="left"/>
+      <w:pPr>
+        <w:ind w:left="3600" w:hanging="360"/>
+      </w:pPr>
+      <w:rPr>
+        <w:rFonts w:ascii="Courier New" w:hAnsi="Courier New" w:cs="Courier New" w:hint="default"/>
+      </w:rPr>
+    </w:lvl>
+    <w:lvl w:ilvl="5" w:tplc="04090005" w:tentative="1">
+      <w:start w:val="1"/>
+      <w:numFmt w:val="bullet"/>
+      <w:lvlText w:val=""/>
+      <w:lvlJc w:val="left"/>
+      <w:pPr>
+        <w:ind w:left="4320" w:hanging="360"/>
+      </w:pPr>
+      <w:rPr>
+        <w:rFonts w:ascii="Wingdings" w:hAnsi="Wingdings" w:hint="default"/>
+      </w:rPr>
+    </w:lvl>
+    <w:lvl w:ilvl="6" w:tplc="04090001" w:tentative="1">
+      <w:start w:val="1"/>
+      <w:numFmt w:val="bullet"/>
+      <w:lvlText w:val=""/>
+      <w:lvlJc w:val="left"/>
+      <w:pPr>
+        <w:ind w:left="5040" w:hanging="360"/>
+      </w:pPr>
+      <w:rPr>
+        <w:rFonts w:ascii="Symbol" w:hAnsi="Symbol" w:hint="default"/>
+      </w:rPr>
+    </w:lvl>
+    <w:lvl w:ilvl="7" w:tplc="04090003" w:tentative="1">
+      <w:start w:val="1"/>
+      <w:numFmt w:val="bullet"/>
+      <w:lvlText w:val="o"/>
+      <w:lvlJc w:val="left"/>
+      <w:pPr>
+        <w:ind w:left="5760" w:hanging="360"/>
+      </w:pPr>
+      <w:rPr>
+        <w:rFonts w:ascii="Courier New" w:hAnsi="Courier New" w:cs="Courier New" w:hint="default"/>
+      </w:rPr>
+    </w:lvl>
+    <w:lvl w:ilvl="8" w:tplc="04090005" w:tentative="1">
+      <w:start w:val="1"/>
+      <w:numFmt w:val="bullet"/>
+      <w:lvlText w:val=""/>
+      <w:lvlJc w:val="left"/>
+      <w:pPr>
+        <w:ind w:left="6480" w:hanging="360"/>
+      </w:pPr>
+      <w:rPr>
+        <w:rFonts w:ascii="Wingdings" w:hAnsi="Wingdings" w:hint="default"/>
+      </w:rPr>
     </w:lvl>
   </w:abstractNum>
   <w:abstractNum w:abstractNumId="18" w15:restartNumberingAfterBreak="0">
-    <w:nsid w:val="74C746FE"/>
+    <w:nsid w:val="61276A91"/>
     <w:multiLevelType w:val="hybridMultilevel"/>
-    <w:tmpl w:val="2C680020"/>
-    <w:lvl w:ilvl="0" w:tplc="CA1AEABA">
-      <w:start w:val="1"/>
-      <w:numFmt w:val="decimal"/>
-      <w:lvlText w:val="MT2.%1"/>
+    <w:tmpl w:val="0A6E813C"/>
+    <w:lvl w:ilvl="0" w:tplc="B0AE7832">
+      <w:start w:val="1"/>
+      <w:numFmt w:val="decimal"/>
+      <w:lvlText w:val="MT3.%1"/>
       <w:lvlJc w:val="left"/>
       <w:pPr>
         <w:ind w:left="360" w:hanging="360"/>
@@ -4095,7 +4369,7 @@
         <w14:numSpacing w14:val="default"/>
       </w:rPr>
     </w:lvl>
-    <w:lvl w:ilvl="1" w:tplc="04090019">
+    <w:lvl w:ilvl="1" w:tplc="04090019" w:tentative="1">
       <w:start w:val="1"/>
       <w:numFmt w:val="lowerLetter"/>
       <w:lvlText w:val="%2."/>
@@ -4168,35 +4442,592 @@
       </w:pPr>
     </w:lvl>
   </w:abstractNum>
+  <w:abstractNum w:abstractNumId="19" w15:restartNumberingAfterBreak="0">
+    <w:nsid w:val="65F95EED"/>
+    <w:multiLevelType w:val="hybridMultilevel"/>
+    <w:tmpl w:val="1EB0B140"/>
+    <w:lvl w:ilvl="0" w:tplc="39108860">
+      <w:start w:val="1"/>
+      <w:numFmt w:val="decimal"/>
+      <w:lvlText w:val="DT1.%1"/>
+      <w:lvlJc w:val="left"/>
+      <w:pPr>
+        <w:ind w:left="360" w:hanging="360"/>
+      </w:pPr>
+      <w:rPr>
+        <w:rFonts w:ascii="Times New Roman" w:hAnsi="Times New Roman" w:hint="default"/>
+        <w:b w:val="0"/>
+        <w:i w:val="0"/>
+        <w:strike w:val="0"/>
+        <w:dstrike w:val="0"/>
+        <w:spacing w:val="0"/>
+        <w:position w:val="0"/>
+        <w:sz w:val="24"/>
+        <w14:ligatures w14:val="standard"/>
+        <w14:numForm w14:val="default"/>
+        <w14:numSpacing w14:val="default"/>
+      </w:rPr>
+    </w:lvl>
+    <w:lvl w:ilvl="1" w:tplc="04090019" w:tentative="1">
+      <w:start w:val="1"/>
+      <w:numFmt w:val="lowerLetter"/>
+      <w:lvlText w:val="%2."/>
+      <w:lvlJc w:val="left"/>
+      <w:pPr>
+        <w:ind w:left="1080" w:hanging="360"/>
+      </w:pPr>
+    </w:lvl>
+    <w:lvl w:ilvl="2" w:tplc="0409001B" w:tentative="1">
+      <w:start w:val="1"/>
+      <w:numFmt w:val="lowerRoman"/>
+      <w:lvlText w:val="%3."/>
+      <w:lvlJc w:val="right"/>
+      <w:pPr>
+        <w:ind w:left="1800" w:hanging="180"/>
+      </w:pPr>
+    </w:lvl>
+    <w:lvl w:ilvl="3" w:tplc="0409000F" w:tentative="1">
+      <w:start w:val="1"/>
+      <w:numFmt w:val="decimal"/>
+      <w:lvlText w:val="%4."/>
+      <w:lvlJc w:val="left"/>
+      <w:pPr>
+        <w:ind w:left="2520" w:hanging="360"/>
+      </w:pPr>
+    </w:lvl>
+    <w:lvl w:ilvl="4" w:tplc="04090019" w:tentative="1">
+      <w:start w:val="1"/>
+      <w:numFmt w:val="lowerLetter"/>
+      <w:lvlText w:val="%5."/>
+      <w:lvlJc w:val="left"/>
+      <w:pPr>
+        <w:ind w:left="3240" w:hanging="360"/>
+      </w:pPr>
+    </w:lvl>
+    <w:lvl w:ilvl="5" w:tplc="0409001B" w:tentative="1">
+      <w:start w:val="1"/>
+      <w:numFmt w:val="lowerRoman"/>
+      <w:lvlText w:val="%6."/>
+      <w:lvlJc w:val="right"/>
+      <w:pPr>
+        <w:ind w:left="3960" w:hanging="180"/>
+      </w:pPr>
+    </w:lvl>
+    <w:lvl w:ilvl="6" w:tplc="0409000F" w:tentative="1">
+      <w:start w:val="1"/>
+      <w:numFmt w:val="decimal"/>
+      <w:lvlText w:val="%7."/>
+      <w:lvlJc w:val="left"/>
+      <w:pPr>
+        <w:ind w:left="4680" w:hanging="360"/>
+      </w:pPr>
+    </w:lvl>
+    <w:lvl w:ilvl="7" w:tplc="04090019" w:tentative="1">
+      <w:start w:val="1"/>
+      <w:numFmt w:val="lowerLetter"/>
+      <w:lvlText w:val="%8."/>
+      <w:lvlJc w:val="left"/>
+      <w:pPr>
+        <w:ind w:left="5400" w:hanging="360"/>
+      </w:pPr>
+    </w:lvl>
+    <w:lvl w:ilvl="8" w:tplc="0409001B" w:tentative="1">
+      <w:start w:val="1"/>
+      <w:numFmt w:val="lowerRoman"/>
+      <w:lvlText w:val="%9."/>
+      <w:lvlJc w:val="right"/>
+      <w:pPr>
+        <w:ind w:left="6120" w:hanging="180"/>
+      </w:pPr>
+    </w:lvl>
+  </w:abstractNum>
+  <w:abstractNum w:abstractNumId="20" w15:restartNumberingAfterBreak="0">
+    <w:nsid w:val="6CB22F67"/>
+    <w:multiLevelType w:val="multilevel"/>
+    <w:tmpl w:val="BEC04EB8"/>
+    <w:lvl w:ilvl="0">
+      <w:start w:val="1"/>
+      <w:numFmt w:val="decimal"/>
+      <w:lvlText w:val="UI2.%1"/>
+      <w:lvlJc w:val="left"/>
+      <w:pPr>
+        <w:tabs>
+          <w:tab w:val="num" w:pos="720"/>
+        </w:tabs>
+        <w:ind w:left="720" w:hanging="360"/>
+      </w:pPr>
+      <w:rPr>
+        <w:rFonts w:ascii="Times New Roman" w:hAnsi="Times New Roman" w:hint="default"/>
+        <w:b w:val="0"/>
+        <w:i w:val="0"/>
+        <w:strike w:val="0"/>
+        <w:dstrike w:val="0"/>
+        <w:spacing w:val="0"/>
+        <w:position w:val="0"/>
+        <w:sz w:val="24"/>
+        <w14:ligatures w14:val="standard"/>
+        <w14:numForm w14:val="default"/>
+        <w14:numSpacing w14:val="default"/>
+      </w:rPr>
+    </w:lvl>
+    <w:lvl w:ilvl="1">
+      <w:start w:val="1"/>
+      <w:numFmt w:val="bullet"/>
+      <w:lvlText w:val="o"/>
+      <w:lvlJc w:val="left"/>
+      <w:pPr>
+        <w:tabs>
+          <w:tab w:val="num" w:pos="1440"/>
+        </w:tabs>
+        <w:ind w:left="1440" w:hanging="360"/>
+      </w:pPr>
+      <w:rPr>
+        <w:rFonts w:ascii="Courier New" w:hAnsi="Courier New" w:hint="default"/>
+        <w:sz w:val="20"/>
+      </w:rPr>
+    </w:lvl>
+    <w:lvl w:ilvl="2" w:tentative="1">
+      <w:start w:val="1"/>
+      <w:numFmt w:val="decimal"/>
+      <w:lvlText w:val="%3."/>
+      <w:lvlJc w:val="left"/>
+      <w:pPr>
+        <w:tabs>
+          <w:tab w:val="num" w:pos="2160"/>
+        </w:tabs>
+        <w:ind w:left="2160" w:hanging="360"/>
+      </w:pPr>
+    </w:lvl>
+    <w:lvl w:ilvl="3" w:tentative="1">
+      <w:start w:val="1"/>
+      <w:numFmt w:val="decimal"/>
+      <w:lvlText w:val="%4."/>
+      <w:lvlJc w:val="left"/>
+      <w:pPr>
+        <w:tabs>
+          <w:tab w:val="num" w:pos="2880"/>
+        </w:tabs>
+        <w:ind w:left="2880" w:hanging="360"/>
+      </w:pPr>
+    </w:lvl>
+    <w:lvl w:ilvl="4" w:tentative="1">
+      <w:start w:val="1"/>
+      <w:numFmt w:val="decimal"/>
+      <w:lvlText w:val="%5."/>
+      <w:lvlJc w:val="left"/>
+      <w:pPr>
+        <w:tabs>
+          <w:tab w:val="num" w:pos="3600"/>
+        </w:tabs>
+        <w:ind w:left="3600" w:hanging="360"/>
+      </w:pPr>
+    </w:lvl>
+    <w:lvl w:ilvl="5" w:tentative="1">
+      <w:start w:val="1"/>
+      <w:numFmt w:val="decimal"/>
+      <w:lvlText w:val="%6."/>
+      <w:lvlJc w:val="left"/>
+      <w:pPr>
+        <w:tabs>
+          <w:tab w:val="num" w:pos="4320"/>
+        </w:tabs>
+        <w:ind w:left="4320" w:hanging="360"/>
+      </w:pPr>
+    </w:lvl>
+    <w:lvl w:ilvl="6" w:tentative="1">
+      <w:start w:val="1"/>
+      <w:numFmt w:val="decimal"/>
+      <w:lvlText w:val="%7."/>
+      <w:lvlJc w:val="left"/>
+      <w:pPr>
+        <w:tabs>
+          <w:tab w:val="num" w:pos="5040"/>
+        </w:tabs>
+        <w:ind w:left="5040" w:hanging="360"/>
+      </w:pPr>
+    </w:lvl>
+    <w:lvl w:ilvl="7" w:tentative="1">
+      <w:start w:val="1"/>
+      <w:numFmt w:val="decimal"/>
+      <w:lvlText w:val="%8."/>
+      <w:lvlJc w:val="left"/>
+      <w:pPr>
+        <w:tabs>
+          <w:tab w:val="num" w:pos="5760"/>
+        </w:tabs>
+        <w:ind w:left="5760" w:hanging="360"/>
+      </w:pPr>
+    </w:lvl>
+    <w:lvl w:ilvl="8" w:tentative="1">
+      <w:start w:val="1"/>
+      <w:numFmt w:val="decimal"/>
+      <w:lvlText w:val="%9."/>
+      <w:lvlJc w:val="left"/>
+      <w:pPr>
+        <w:tabs>
+          <w:tab w:val="num" w:pos="6480"/>
+        </w:tabs>
+        <w:ind w:left="6480" w:hanging="360"/>
+      </w:pPr>
+    </w:lvl>
+  </w:abstractNum>
+  <w:abstractNum w:abstractNumId="21" w15:restartNumberingAfterBreak="0">
+    <w:nsid w:val="72893944"/>
+    <w:multiLevelType w:val="multilevel"/>
+    <w:tmpl w:val="8CD445B2"/>
+    <w:lvl w:ilvl="0">
+      <w:start w:val="1"/>
+      <w:numFmt w:val="decimal"/>
+      <w:lvlText w:val="UI2.%1"/>
+      <w:lvlJc w:val="left"/>
+      <w:pPr>
+        <w:tabs>
+          <w:tab w:val="num" w:pos="360"/>
+        </w:tabs>
+        <w:ind w:left="360" w:hanging="360"/>
+      </w:pPr>
+      <w:rPr>
+        <w:rFonts w:ascii="Times New Roman" w:hAnsi="Times New Roman" w:hint="default"/>
+        <w:b w:val="0"/>
+        <w:i w:val="0"/>
+        <w:strike w:val="0"/>
+        <w:dstrike w:val="0"/>
+        <w:spacing w:val="0"/>
+        <w:position w:val="0"/>
+        <w:sz w:val="24"/>
+        <w14:ligatures w14:val="standard"/>
+        <w14:numForm w14:val="default"/>
+        <w14:numSpacing w14:val="default"/>
+      </w:rPr>
+    </w:lvl>
+    <w:lvl w:ilvl="1">
+      <w:start w:val="1"/>
+      <w:numFmt w:val="bullet"/>
+      <w:lvlText w:val="o"/>
+      <w:lvlJc w:val="left"/>
+      <w:pPr>
+        <w:tabs>
+          <w:tab w:val="num" w:pos="1080"/>
+        </w:tabs>
+        <w:ind w:left="1080" w:hanging="360"/>
+      </w:pPr>
+      <w:rPr>
+        <w:rFonts w:ascii="Courier New" w:hAnsi="Courier New" w:hint="default"/>
+        <w:sz w:val="20"/>
+      </w:rPr>
+    </w:lvl>
+    <w:lvl w:ilvl="2" w:tentative="1">
+      <w:start w:val="1"/>
+      <w:numFmt w:val="decimal"/>
+      <w:lvlText w:val="%3."/>
+      <w:lvlJc w:val="left"/>
+      <w:pPr>
+        <w:tabs>
+          <w:tab w:val="num" w:pos="1800"/>
+        </w:tabs>
+        <w:ind w:left="1800" w:hanging="360"/>
+      </w:pPr>
+    </w:lvl>
+    <w:lvl w:ilvl="3" w:tentative="1">
+      <w:start w:val="1"/>
+      <w:numFmt w:val="decimal"/>
+      <w:lvlText w:val="%4."/>
+      <w:lvlJc w:val="left"/>
+      <w:pPr>
+        <w:tabs>
+          <w:tab w:val="num" w:pos="2520"/>
+        </w:tabs>
+        <w:ind w:left="2520" w:hanging="360"/>
+      </w:pPr>
+    </w:lvl>
+    <w:lvl w:ilvl="4" w:tentative="1">
+      <w:start w:val="1"/>
+      <w:numFmt w:val="decimal"/>
+      <w:lvlText w:val="%5."/>
+      <w:lvlJc w:val="left"/>
+      <w:pPr>
+        <w:tabs>
+          <w:tab w:val="num" w:pos="3240"/>
+        </w:tabs>
+        <w:ind w:left="3240" w:hanging="360"/>
+      </w:pPr>
+    </w:lvl>
+    <w:lvl w:ilvl="5" w:tentative="1">
+      <w:start w:val="1"/>
+      <w:numFmt w:val="decimal"/>
+      <w:lvlText w:val="%6."/>
+      <w:lvlJc w:val="left"/>
+      <w:pPr>
+        <w:tabs>
+          <w:tab w:val="num" w:pos="3960"/>
+        </w:tabs>
+        <w:ind w:left="3960" w:hanging="360"/>
+      </w:pPr>
+    </w:lvl>
+    <w:lvl w:ilvl="6" w:tentative="1">
+      <w:start w:val="1"/>
+      <w:numFmt w:val="decimal"/>
+      <w:lvlText w:val="%7."/>
+      <w:lvlJc w:val="left"/>
+      <w:pPr>
+        <w:tabs>
+          <w:tab w:val="num" w:pos="4680"/>
+        </w:tabs>
+        <w:ind w:left="4680" w:hanging="360"/>
+      </w:pPr>
+    </w:lvl>
+    <w:lvl w:ilvl="7" w:tentative="1">
+      <w:start w:val="1"/>
+      <w:numFmt w:val="decimal"/>
+      <w:lvlText w:val="%8."/>
+      <w:lvlJc w:val="left"/>
+      <w:pPr>
+        <w:tabs>
+          <w:tab w:val="num" w:pos="5400"/>
+        </w:tabs>
+        <w:ind w:left="5400" w:hanging="360"/>
+      </w:pPr>
+    </w:lvl>
+    <w:lvl w:ilvl="8" w:tentative="1">
+      <w:start w:val="1"/>
+      <w:numFmt w:val="decimal"/>
+      <w:lvlText w:val="%9."/>
+      <w:lvlJc w:val="left"/>
+      <w:pPr>
+        <w:tabs>
+          <w:tab w:val="num" w:pos="6120"/>
+        </w:tabs>
+        <w:ind w:left="6120" w:hanging="360"/>
+      </w:pPr>
+    </w:lvl>
+  </w:abstractNum>
+  <w:abstractNum w:abstractNumId="22" w15:restartNumberingAfterBreak="0">
+    <w:nsid w:val="74C746FE"/>
+    <w:multiLevelType w:val="hybridMultilevel"/>
+    <w:tmpl w:val="2C680020"/>
+    <w:lvl w:ilvl="0" w:tplc="CA1AEABA">
+      <w:start w:val="1"/>
+      <w:numFmt w:val="decimal"/>
+      <w:lvlText w:val="MT2.%1"/>
+      <w:lvlJc w:val="left"/>
+      <w:pPr>
+        <w:ind w:left="360" w:hanging="360"/>
+      </w:pPr>
+      <w:rPr>
+        <w:rFonts w:ascii="Times New Roman" w:hAnsi="Times New Roman" w:hint="default"/>
+        <w:b w:val="0"/>
+        <w:i w:val="0"/>
+        <w:strike w:val="0"/>
+        <w:dstrike w:val="0"/>
+        <w:spacing w:val="0"/>
+        <w:position w:val="0"/>
+        <w:sz w:val="24"/>
+        <w14:ligatures w14:val="standard"/>
+        <w14:numForm w14:val="default"/>
+        <w14:numSpacing w14:val="default"/>
+      </w:rPr>
+    </w:lvl>
+    <w:lvl w:ilvl="1" w:tplc="04090019">
+      <w:start w:val="1"/>
+      <w:numFmt w:val="lowerLetter"/>
+      <w:lvlText w:val="%2."/>
+      <w:lvlJc w:val="left"/>
+      <w:pPr>
+        <w:ind w:left="1080" w:hanging="360"/>
+      </w:pPr>
+    </w:lvl>
+    <w:lvl w:ilvl="2" w:tplc="0409001B" w:tentative="1">
+      <w:start w:val="1"/>
+      <w:numFmt w:val="lowerRoman"/>
+      <w:lvlText w:val="%3."/>
+      <w:lvlJc w:val="right"/>
+      <w:pPr>
+        <w:ind w:left="1800" w:hanging="180"/>
+      </w:pPr>
+    </w:lvl>
+    <w:lvl w:ilvl="3" w:tplc="0409000F" w:tentative="1">
+      <w:start w:val="1"/>
+      <w:numFmt w:val="decimal"/>
+      <w:lvlText w:val="%4."/>
+      <w:lvlJc w:val="left"/>
+      <w:pPr>
+        <w:ind w:left="2520" w:hanging="360"/>
+      </w:pPr>
+    </w:lvl>
+    <w:lvl w:ilvl="4" w:tplc="04090019" w:tentative="1">
+      <w:start w:val="1"/>
+      <w:numFmt w:val="lowerLetter"/>
+      <w:lvlText w:val="%5."/>
+      <w:lvlJc w:val="left"/>
+      <w:pPr>
+        <w:ind w:left="3240" w:hanging="360"/>
+      </w:pPr>
+    </w:lvl>
+    <w:lvl w:ilvl="5" w:tplc="0409001B" w:tentative="1">
+      <w:start w:val="1"/>
+      <w:numFmt w:val="lowerRoman"/>
+      <w:lvlText w:val="%6."/>
+      <w:lvlJc w:val="right"/>
+      <w:pPr>
+        <w:ind w:left="3960" w:hanging="180"/>
+      </w:pPr>
+    </w:lvl>
+    <w:lvl w:ilvl="6" w:tplc="0409000F" w:tentative="1">
+      <w:start w:val="1"/>
+      <w:numFmt w:val="decimal"/>
+      <w:lvlText w:val="%7."/>
+      <w:lvlJc w:val="left"/>
+      <w:pPr>
+        <w:ind w:left="4680" w:hanging="360"/>
+      </w:pPr>
+    </w:lvl>
+    <w:lvl w:ilvl="7" w:tplc="04090019" w:tentative="1">
+      <w:start w:val="1"/>
+      <w:numFmt w:val="lowerLetter"/>
+      <w:lvlText w:val="%8."/>
+      <w:lvlJc w:val="left"/>
+      <w:pPr>
+        <w:ind w:left="5400" w:hanging="360"/>
+      </w:pPr>
+    </w:lvl>
+    <w:lvl w:ilvl="8" w:tplc="0409001B" w:tentative="1">
+      <w:start w:val="1"/>
+      <w:numFmt w:val="lowerRoman"/>
+      <w:lvlText w:val="%9."/>
+      <w:lvlJc w:val="right"/>
+      <w:pPr>
+        <w:ind w:left="6120" w:hanging="180"/>
+      </w:pPr>
+    </w:lvl>
+  </w:abstractNum>
+  <w:abstractNum w:abstractNumId="23" w15:restartNumberingAfterBreak="0">
+    <w:nsid w:val="7E555D1A"/>
+    <w:multiLevelType w:val="hybridMultilevel"/>
+    <w:tmpl w:val="EF402F8E"/>
+    <w:lvl w:ilvl="0" w:tplc="E85A7C0C">
+      <w:start w:val="1"/>
+      <w:numFmt w:val="decimal"/>
+      <w:lvlText w:val="A1.%1"/>
+      <w:lvlJc w:val="left"/>
+      <w:pPr>
+        <w:ind w:left="360" w:hanging="360"/>
+      </w:pPr>
+      <w:rPr>
+        <w:rFonts w:ascii="Times New Roman" w:hAnsi="Times New Roman" w:hint="default"/>
+        <w:b w:val="0"/>
+        <w:i w:val="0"/>
+        <w:strike w:val="0"/>
+        <w:dstrike w:val="0"/>
+        <w:spacing w:val="0"/>
+        <w:position w:val="0"/>
+        <w:sz w:val="24"/>
+        <w14:ligatures w14:val="standard"/>
+        <w14:numForm w14:val="default"/>
+        <w14:numSpacing w14:val="default"/>
+      </w:rPr>
+    </w:lvl>
+    <w:lvl w:ilvl="1" w:tplc="04090019" w:tentative="1">
+      <w:start w:val="1"/>
+      <w:numFmt w:val="lowerLetter"/>
+      <w:lvlText w:val="%2."/>
+      <w:lvlJc w:val="left"/>
+      <w:pPr>
+        <w:ind w:left="1080" w:hanging="360"/>
+      </w:pPr>
+    </w:lvl>
+    <w:lvl w:ilvl="2" w:tplc="0409001B" w:tentative="1">
+      <w:start w:val="1"/>
+      <w:numFmt w:val="lowerRoman"/>
+      <w:lvlText w:val="%3."/>
+      <w:lvlJc w:val="right"/>
+      <w:pPr>
+        <w:ind w:left="1800" w:hanging="180"/>
+      </w:pPr>
+    </w:lvl>
+    <w:lvl w:ilvl="3" w:tplc="0409000F" w:tentative="1">
+      <w:start w:val="1"/>
+      <w:numFmt w:val="decimal"/>
+      <w:lvlText w:val="%4."/>
+      <w:lvlJc w:val="left"/>
+      <w:pPr>
+        <w:ind w:left="2520" w:hanging="360"/>
+      </w:pPr>
+    </w:lvl>
+    <w:lvl w:ilvl="4" w:tplc="04090019" w:tentative="1">
+      <w:start w:val="1"/>
+      <w:numFmt w:val="lowerLetter"/>
+      <w:lvlText w:val="%5."/>
+      <w:lvlJc w:val="left"/>
+      <w:pPr>
+        <w:ind w:left="3240" w:hanging="360"/>
+      </w:pPr>
+    </w:lvl>
+    <w:lvl w:ilvl="5" w:tplc="0409001B" w:tentative="1">
+      <w:start w:val="1"/>
+      <w:numFmt w:val="lowerRoman"/>
+      <w:lvlText w:val="%6."/>
+      <w:lvlJc w:val="right"/>
+      <w:pPr>
+        <w:ind w:left="3960" w:hanging="180"/>
+      </w:pPr>
+    </w:lvl>
+    <w:lvl w:ilvl="6" w:tplc="0409000F" w:tentative="1">
+      <w:start w:val="1"/>
+      <w:numFmt w:val="decimal"/>
+      <w:lvlText w:val="%7."/>
+      <w:lvlJc w:val="left"/>
+      <w:pPr>
+        <w:ind w:left="4680" w:hanging="360"/>
+      </w:pPr>
+    </w:lvl>
+    <w:lvl w:ilvl="7" w:tplc="04090019" w:tentative="1">
+      <w:start w:val="1"/>
+      <w:numFmt w:val="lowerLetter"/>
+      <w:lvlText w:val="%8."/>
+      <w:lvlJc w:val="left"/>
+      <w:pPr>
+        <w:ind w:left="5400" w:hanging="360"/>
+      </w:pPr>
+    </w:lvl>
+    <w:lvl w:ilvl="8" w:tplc="0409001B" w:tentative="1">
+      <w:start w:val="1"/>
+      <w:numFmt w:val="lowerRoman"/>
+      <w:lvlText w:val="%9."/>
+      <w:lvlJc w:val="right"/>
+      <w:pPr>
+        <w:ind w:left="6120" w:hanging="180"/>
+      </w:pPr>
+    </w:lvl>
+  </w:abstractNum>
   <w:num w:numId="1" w16cid:durableId="821118048">
-    <w:abstractNumId w:val="13"/>
+    <w:abstractNumId w:val="14"/>
   </w:num>
   <w:num w:numId="2" w16cid:durableId="446389859">
-    <w:abstractNumId w:val="14"/>
+    <w:abstractNumId w:val="17"/>
   </w:num>
   <w:num w:numId="3" w16cid:durableId="206721548">
-    <w:abstractNumId w:val="11"/>
+    <w:abstractNumId w:val="12"/>
   </w:num>
   <w:num w:numId="4" w16cid:durableId="1069227371">
-    <w:abstractNumId w:val="9"/>
+    <w:abstractNumId w:val="10"/>
   </w:num>
   <w:num w:numId="5" w16cid:durableId="1413622356">
     <w:abstractNumId w:val="4"/>
   </w:num>
   <w:num w:numId="6" w16cid:durableId="1870213899">
-    <w:abstractNumId w:val="18"/>
+    <w:abstractNumId w:val="22"/>
   </w:num>
   <w:num w:numId="7" w16cid:durableId="545145747">
     <w:abstractNumId w:val="8"/>
   </w:num>
   <w:num w:numId="8" w16cid:durableId="271057210">
-    <w:abstractNumId w:val="12"/>
+    <w:abstractNumId w:val="13"/>
   </w:num>
   <w:num w:numId="9" w16cid:durableId="695741124">
-    <w:abstractNumId w:val="15"/>
+    <w:abstractNumId w:val="18"/>
   </w:num>
   <w:num w:numId="10" w16cid:durableId="1634559894">
-    <w:abstractNumId w:val="16"/>
+    <w:abstractNumId w:val="20"/>
   </w:num>
   <w:num w:numId="11" w16cid:durableId="213740191">
     <w:abstractNumId w:val="7"/>
@@ -4217,13 +5048,28 @@
     <w:abstractNumId w:val="1"/>
   </w:num>
   <w:num w:numId="17" w16cid:durableId="266082229">
-    <w:abstractNumId w:val="10"/>
+    <w:abstractNumId w:val="11"/>
   </w:num>
   <w:num w:numId="18" w16cid:durableId="702092243">
-    <w:abstractNumId w:val="17"/>
+    <w:abstractNumId w:val="21"/>
   </w:num>
   <w:num w:numId="19" w16cid:durableId="257105458">
     <w:abstractNumId w:val="3"/>
+  </w:num>
+  <w:num w:numId="20" w16cid:durableId="1591894017">
+    <w:abstractNumId w:val="15"/>
+  </w:num>
+  <w:num w:numId="21" w16cid:durableId="820655075">
+    <w:abstractNumId w:val="9"/>
+  </w:num>
+  <w:num w:numId="22" w16cid:durableId="2134979089">
+    <w:abstractNumId w:val="23"/>
+  </w:num>
+  <w:num w:numId="23" w16cid:durableId="923758020">
+    <w:abstractNumId w:val="16"/>
+  </w:num>
+  <w:num w:numId="24" w16cid:durableId="1693452821">
+    <w:abstractNumId w:val="19"/>
   </w:num>
 </w:numbering>
 </file>

</xml_diff>